<commit_message>
ENH:  Some final revisions.
</commit_message>
<xml_diff>
--- a/Manuscript/Submitted/mainDocument.docx
+++ b/Manuscript/Submitted/mainDocument.docx
@@ -75,16 +75,7 @@
           <w:rFonts w:ascii="Georgia" w:hAnsi="Georgia" w:cs="Georgia"/>
           <w:color w:val="000000" w:themeColor="text1"/>
         </w:rPr>
-        <w:t>Deep convolutional neural network (CNN) models were constructed and trained using a custom multilabel Dice metric</w:t>
-      </w:r>
-      <w:bookmarkStart w:id="0" w:name="_GoBack"/>
-      <w:bookmarkEnd w:id="0"/>
-      <w:r>
-        <w:rPr>
-          <w:rFonts w:ascii="Georgia" w:hAnsi="Georgia" w:cs="Georgia"/>
-          <w:color w:val="000000" w:themeColor="text1"/>
-        </w:rPr>
-        <w:t xml:space="preserve"> loss function and a novel template-based data augmentation strategy. Training (including template generation and data augmentation) employed 205 proton MR images and 73 functional lung MRI. Evaluation was performed using data sets of size 63 and 40 images, respectively. </w:t>
+        <w:t xml:space="preserve">Deep convolutional neural network (CNN) models were constructed and trained using a custom multilabel Dice metric loss function and a novel template-based data augmentation strategy. Training (including template generation and data augmentation) employed 205 proton MR images and 73 functional lung MRI. Evaluation was performed using data sets of size 63 and 40 images, respectively. </w:t>
       </w:r>
     </w:p>
     <w:p>
@@ -337,21 +328,7 @@
           <w:rFonts w:ascii="Georgia" w:hAnsi="Georgia" w:cs="Georgia"/>
           <w:color w:val="000000" w:themeColor="text1"/>
         </w:rPr>
-        <w:t>Probing lung function under a variety of conditions and/or patholo</w:t>
-      </w:r>
-      <w:r>
-        <w:rPr>
-          <w:rFonts w:ascii="Georgia" w:hAnsi="Georgia" w:cs="Georgia"/>
-          <w:color w:val="000000" w:themeColor="text1"/>
-        </w:rPr>
-        <w:t>gies has been significantly fa</w:t>
-      </w:r>
-      <w:r>
-        <w:rPr>
-          <w:rFonts w:ascii="Georgia" w:hAnsi="Georgia" w:cs="Georgia"/>
-          <w:color w:val="000000" w:themeColor="text1"/>
-        </w:rPr>
-        <w:t xml:space="preserve">cilitated by the use of hyperpolarized gas imaging and corresponding quantitative image analysis methodologies. Such developments have provided direction and opportunity for current and future research trends [1]. Computational techniques targeting these imaging technologies permit spatial quantification of localized ventilation with potential for increased reproducibility, resolution, and robustness over traditional spirometry and radiological readings [2, 3]. </w:t>
+        <w:t xml:space="preserve">Probing lung function under a variety of conditions and/or pathologies has been significantly facilitated by the use of hyperpolarized gas imaging and corresponding quantitative image analysis methodologies. Such developments have provided direction and opportunity for current and future research trends [1]. Computational techniques targeting these imaging technologies permit spatial quantification of localized ventilation with potential for increased reproducibility, resolution, and robustness over traditional spirometry and radiological readings [2, 3]. </w:t>
       </w:r>
     </w:p>
     <w:p>
@@ -381,7 +358,85 @@
           <w:iCs/>
           <w:color w:val="000000" w:themeColor="text1"/>
         </w:rPr>
-        <w:t>ventila</w:t>
+        <w:t xml:space="preserve">ventilation defects </w:t>
+      </w:r>
+      <w:r>
+        <w:rPr>
+          <w:rFonts w:ascii="Georgia" w:hAnsi="Georgia" w:cs="Georgia"/>
+          <w:color w:val="000000" w:themeColor="text1"/>
+        </w:rPr>
+        <w:t xml:space="preserve">[4]. These features have been shown to be particularly salient in a clinical context. For example, ventilation defect volume to total lung volume ratio has been shown to outperform other image-based features in discriminating asthmatics vs. non-asthmatics [5]. Ventilation defects have also demonstrated discriminative capabilities in chronic obstructive pulmonary disease (COPD) [6] and asthma [7]. These findings, along with related research, have motivated the development of multiple automated and semi-automated segmentation algorithms which have been proposed in the literature (e.g., [8–12]) and are currently used in a variety of clinical research investigations (e.g., [13]). </w:t>
+      </w:r>
+    </w:p>
+    <w:p>
+      <w:pPr>
+        <w:widowControl w:val="0"/>
+        <w:autoSpaceDE w:val="0"/>
+        <w:autoSpaceDN w:val="0"/>
+        <w:adjustRightInd w:val="0"/>
+        <w:spacing w:after="240" w:line="360" w:lineRule="auto"/>
+        <w:jc w:val="both"/>
+        <w:rPr>
+          <w:rFonts w:ascii="Georgia" w:hAnsi="Georgia" w:cs="Times"/>
+          <w:color w:val="000000" w:themeColor="text1"/>
+        </w:rPr>
+      </w:pPr>
+      <w:r>
+        <w:rPr>
+          <w:rFonts w:ascii="Georgia" w:hAnsi="Georgia" w:cs="Georgia"/>
+          <w:color w:val="000000" w:themeColor="text1"/>
+        </w:rPr>
+        <w:t xml:space="preserve">Despite the enormous methodological progress with existing quantification strategies, recent developments in machine learning (specifically “deep learning” [14]) have generated new possibilities for quantification with improved capabilities in terms of accuracy, robustness, and computational efficiency. Deep learning, a term denoting neural network architectures with multiple hidden layers, has seen recent renewed research development and application. In the field of image analysis and computer vision, deep learning with convolution neural networks (CNNs) has been particularly prominent in recent years due, in large part, to the annual ImageNet Large Scale Visual Recognition Challenge [15]. Specifically, one of the participating groups in the 2012 ImageNet challenge was the earliest adopter of CNNs. The resulting architecture, colloquially known as “AlexNet” [16], surpassed any approach that had been proposed previously and laid the </w:t>
+      </w:r>
+      <w:r>
+        <w:rPr>
+          <w:rFonts w:ascii="Georgia" w:hAnsi="Georgia" w:cs="Georgia"/>
+          <w:color w:val="000000" w:themeColor="text1"/>
+        </w:rPr>
+        <w:lastRenderedPageBreak/>
+        <w:t xml:space="preserve">groundwork for future CNN-based architectures for image classification such as VGG [17] and GoogLeNet [18]. The recent successes of CNNs are historically rooted in the pioneering work of LeCun et al. [19] and Fukushima [20] and others which drew inspiration from earlier work on the complex arrangement of cells within the feline visual cortex [21]. CNNs are characterized by common components (i.e., convolution, pooling, and activation functions) which can be put together in various arrangements to perform such tasks as image classification and voxelwise segmentation. The outgrowth of research, in conjunction with advances in computational hardware, has resulted in significant developments in various image re- search areas including classification, segmentation, and object localization and has led to co-optation by the medical imaging analysis community [22]. </w:t>
+      </w:r>
+    </w:p>
+    <w:p>
+      <w:pPr>
+        <w:widowControl w:val="0"/>
+        <w:autoSpaceDE w:val="0"/>
+        <w:autoSpaceDN w:val="0"/>
+        <w:adjustRightInd w:val="0"/>
+        <w:spacing w:after="240" w:line="360" w:lineRule="auto"/>
+        <w:jc w:val="both"/>
+        <w:rPr>
+          <w:rFonts w:ascii="Georgia" w:hAnsi="Georgia" w:cs="Times"/>
+          <w:color w:val="000000" w:themeColor="text1"/>
+        </w:rPr>
+      </w:pPr>
+      <w:r>
+        <w:rPr>
+          <w:rFonts w:ascii="Georgia" w:hAnsi="Georgia" w:cs="Georgia"/>
+          <w:color w:val="000000" w:themeColor="text1"/>
+        </w:rPr>
+        <w:t xml:space="preserve">In this work, we develop and evaluate a convolutional neural network segmentation framework, based on the U-net architecture [23], for functional lung imaging using hyperpolarized gas. As part of this framework we include a deep learning analog to earlier work from our group targeting segmentation of proton lung MRI [24]. This is motivated by common use case scenarios in which proton images are used to identify regions of interest in corresponding ventilation images [8–10], which typically contain no discernible boundaries for anatomic structures. </w:t>
+      </w:r>
+    </w:p>
+    <w:p>
+      <w:pPr>
+        <w:widowControl w:val="0"/>
+        <w:autoSpaceDE w:val="0"/>
+        <w:autoSpaceDN w:val="0"/>
+        <w:adjustRightInd w:val="0"/>
+        <w:spacing w:after="240" w:line="360" w:lineRule="auto"/>
+        <w:jc w:val="both"/>
+        <w:rPr>
+          <w:rFonts w:ascii="Georgia" w:hAnsi="Georgia" w:cs="Times"/>
+          <w:color w:val="000000" w:themeColor="text1"/>
+        </w:rPr>
+      </w:pPr>
+      <w:r>
+        <w:rPr>
+          <w:rFonts w:ascii="Georgia" w:hAnsi="Georgia" w:cs="Georgia"/>
+          <w:color w:val="000000" w:themeColor="text1"/>
+        </w:rPr>
+        <w:t xml:space="preserve">One of the practical constraints to adopting deep learning techniques is the large data requirement for the training process oftentimes necessitating ad hoc strategies for simulating additional data from available data—a process termed </w:t>
       </w:r>
       <w:r>
         <w:rPr>
@@ -390,14 +445,58 @@
           <w:iCs/>
           <w:color w:val="000000" w:themeColor="text1"/>
         </w:rPr>
-        <w:t xml:space="preserve">tion defects </w:t>
-      </w:r>
-      <w:r>
-        <w:rPr>
-          <w:rFonts w:ascii="Georgia" w:hAnsi="Georgia" w:cs="Georgia"/>
-          <w:color w:val="000000" w:themeColor="text1"/>
-        </w:rPr>
-        <w:t xml:space="preserve">[4]. These features have been shown to be particularly salient in a clinical context. For example, ventilation defect volume to total lung volume ratio has been shown to outperform other image-based features in discriminating asthmatics vs. non-asthmatics [5]. Ventilation defects have also demonstrated discriminative capabilities in chronic obstructive pulmonary disease (COPD) [6] and asthma [7]. These findings, along with related research, have motivated the development of multiple automated and semi-automated segmentation algorithms which have been proposed in the literature (e.g., [8–12]) and are currently used in a variety of clinical research investigations (e.g., [13]). </w:t>
+        <w:t xml:space="preserve">data augmentation </w:t>
+      </w:r>
+      <w:r>
+        <w:rPr>
+          <w:rFonts w:ascii="Georgia" w:hAnsi="Georgia" w:cs="Georgia"/>
+          <w:color w:val="000000" w:themeColor="text1"/>
+        </w:rPr>
+        <w:t xml:space="preserve">[25]. While common approaches to data augmentation include the application of randomized simulated linear (e.g., translation, rotation and affine) or elastic transformations and intensity adjustments (e.g., brightness and contrast), we advocate a tailored paradigm to commonly encountered medical imaging scenarios in which data is limited but is assumed to be characterized by a population-wide spatial correspondence. In the pro- posed approach, an optimal shape-based template is constructed from a subset of the available data. Subsequent pairwise image registration between all training data and the resulting template permits a “pseudo-geodesic” transformation [26] of each image to every other image thus potentially con- verting a data set of size </w:t>
+      </w:r>
+      <w:r>
+        <w:rPr>
+          <w:rFonts w:ascii="Georgia" w:hAnsi="Georgia" w:cs="Times"/>
+          <w:color w:val="000000" w:themeColor="text1"/>
+        </w:rPr>
+        <w:t xml:space="preserve">N </w:t>
+      </w:r>
+      <w:r>
+        <w:rPr>
+          <w:rFonts w:ascii="Georgia" w:hAnsi="Georgia" w:cs="Georgia"/>
+          <w:color w:val="000000" w:themeColor="text1"/>
+        </w:rPr>
+        <w:t xml:space="preserve">to an </w:t>
+      </w:r>
+      <w:r>
+        <w:rPr>
+          <w:rFonts w:ascii="Georgia" w:hAnsi="Georgia" w:cs="Georgia"/>
+          <w:color w:val="000000" w:themeColor="text1"/>
+        </w:rPr>
+        <w:lastRenderedPageBreak/>
+        <w:t xml:space="preserve">augmented data set of size </w:t>
+      </w:r>
+      <w:r>
+        <w:rPr>
+          <w:rFonts w:ascii="Georgia" w:hAnsi="Georgia" w:cs="Times"/>
+          <w:color w:val="000000" w:themeColor="text1"/>
+        </w:rPr>
+        <w:t>N</w:t>
+      </w:r>
+      <w:r>
+        <w:rPr>
+          <w:rFonts w:ascii="Georgia" w:hAnsi="Georgia" w:cs="Times"/>
+          <w:color w:val="000000" w:themeColor="text1"/>
+          <w:position w:val="10"/>
+        </w:rPr>
+        <w:t>2</w:t>
+      </w:r>
+      <w:r>
+        <w:rPr>
+          <w:rFonts w:ascii="Georgia" w:hAnsi="Georgia" w:cs="Georgia"/>
+          <w:color w:val="000000" w:themeColor="text1"/>
+        </w:rPr>
+        <w:t xml:space="preserve">. In this way, transformations are constrained to the shape space representing the population of interest. </w:t>
       </w:r>
     </w:p>
     <w:p>
@@ -418,127 +517,7 @@
           <w:rFonts w:ascii="Georgia" w:hAnsi="Georgia" w:cs="Georgia"/>
           <w:color w:val="000000" w:themeColor="text1"/>
         </w:rPr>
-        <w:t>Despite the enormous methodological progress with existing quantific</w:t>
-      </w:r>
-      <w:r>
-        <w:rPr>
-          <w:rFonts w:ascii="Georgia" w:hAnsi="Georgia" w:cs="Georgia"/>
-          <w:color w:val="000000" w:themeColor="text1"/>
-        </w:rPr>
-        <w:t>ation strategies, recent devel</w:t>
-      </w:r>
-      <w:r>
-        <w:rPr>
-          <w:rFonts w:ascii="Georgia" w:hAnsi="Georgia" w:cs="Georgia"/>
-          <w:color w:val="000000" w:themeColor="text1"/>
-        </w:rPr>
-        <w:t>opments in machine learning (specifically “deep learning” [14]) have generated new possibilities for quantification with improved capabilities in terms of accuracy, robustness, and computational efficiency. Deep learning, a term denoting neural network architectures with multiple hidde</w:t>
-      </w:r>
-      <w:r>
-        <w:rPr>
-          <w:rFonts w:ascii="Georgia" w:hAnsi="Georgia" w:cs="Georgia"/>
-          <w:color w:val="000000" w:themeColor="text1"/>
-        </w:rPr>
-        <w:t>n lay</w:t>
-      </w:r>
-      <w:r>
-        <w:rPr>
-          <w:rFonts w:ascii="Georgia" w:hAnsi="Georgia" w:cs="Georgia"/>
-          <w:color w:val="000000" w:themeColor="text1"/>
-        </w:rPr>
-        <w:t xml:space="preserve">ers, has seen recent renewed research development and application. In the field of image analysis and computer vision, deep learning with convolution neural networks (CNNs) has been particularly prominent in recent years due, in large part, to the annual ImageNet Large Scale Visual Recognition Challenge [15]. Specifically, one of the participating groups in the 2012 ImageNet challenge was the earliest adopter of CNNs. The resulting architecture, colloquially known as “AlexNet” [16], surpassed any approach that had been proposed previously and laid the </w:t>
-      </w:r>
-      <w:r>
-        <w:rPr>
-          <w:rFonts w:ascii="Georgia" w:hAnsi="Georgia" w:cs="Georgia"/>
-          <w:color w:val="000000" w:themeColor="text1"/>
-        </w:rPr>
-        <w:lastRenderedPageBreak/>
-        <w:t>grou</w:t>
-      </w:r>
-      <w:r>
-        <w:rPr>
-          <w:rFonts w:ascii="Georgia" w:hAnsi="Georgia" w:cs="Georgia"/>
-          <w:color w:val="000000" w:themeColor="text1"/>
-        </w:rPr>
-        <w:t>ndwork for future CNN-based ar</w:t>
-      </w:r>
-      <w:r>
-        <w:rPr>
-          <w:rFonts w:ascii="Georgia" w:hAnsi="Georgia" w:cs="Georgia"/>
-          <w:color w:val="000000" w:themeColor="text1"/>
-        </w:rPr>
-        <w:t>chitectures for image classification such as VGG [17] and GoogLeNet [18]. The recent successes of CNNs are historically rooted in the pioneering work of LeCun et al. [19] and Fukushima [20] and others which drew inspiration from earlier work on the complex arra</w:t>
-      </w:r>
-      <w:r>
-        <w:rPr>
-          <w:rFonts w:ascii="Georgia" w:hAnsi="Georgia" w:cs="Georgia"/>
-          <w:color w:val="000000" w:themeColor="text1"/>
-        </w:rPr>
-        <w:t>ngement of cells within the fe</w:t>
-      </w:r>
-      <w:r>
-        <w:rPr>
-          <w:rFonts w:ascii="Georgia" w:hAnsi="Georgia" w:cs="Georgia"/>
-          <w:color w:val="000000" w:themeColor="text1"/>
-        </w:rPr>
-        <w:t xml:space="preserve">line visual cortex [21]. CNNs are characterized by common components (i.e., convolution, pooling, and activation functions) which can be put together in various arrangements to perform such tasks as image classification and voxelwise segmentation. The outgrowth of research, in conjunction with advances in computational hardware, has resulted in significant developments in various image re- search areas including classification, segmentation, and object localization and has led to co-optation by the medical imaging analysis community [22]. </w:t>
-      </w:r>
-    </w:p>
-    <w:p>
-      <w:pPr>
-        <w:widowControl w:val="0"/>
-        <w:autoSpaceDE w:val="0"/>
-        <w:autoSpaceDN w:val="0"/>
-        <w:adjustRightInd w:val="0"/>
-        <w:spacing w:after="240" w:line="360" w:lineRule="auto"/>
-        <w:jc w:val="both"/>
-        <w:rPr>
-          <w:rFonts w:ascii="Georgia" w:hAnsi="Georgia" w:cs="Times"/>
-          <w:color w:val="000000" w:themeColor="text1"/>
-        </w:rPr>
-      </w:pPr>
-      <w:r>
-        <w:rPr>
-          <w:rFonts w:ascii="Georgia" w:hAnsi="Georgia" w:cs="Georgia"/>
-          <w:color w:val="000000" w:themeColor="text1"/>
-        </w:rPr>
-        <w:t>In this work, we develop and evaluate a convolutional neural network segmentation framework, based on the U-net architecture [23], for functional lung imaging using hyperpolarized gas. As part of this framework we include a deep learning analog to earlier work f</w:t>
-      </w:r>
-      <w:r>
-        <w:rPr>
-          <w:rFonts w:ascii="Georgia" w:hAnsi="Georgia" w:cs="Georgia"/>
-          <w:color w:val="000000" w:themeColor="text1"/>
-        </w:rPr>
-        <w:t>rom our group targeting segmen</w:t>
-      </w:r>
-      <w:r>
-        <w:rPr>
-          <w:rFonts w:ascii="Georgia" w:hAnsi="Georgia" w:cs="Georgia"/>
-          <w:color w:val="000000" w:themeColor="text1"/>
-        </w:rPr>
-        <w:t xml:space="preserve">tation of proton lung MRI [24]. This is motivated by common use case scenarios in which proton images are used to identify regions of interest in corresponding ventilation images [8–10], which typically contain no discernible boundaries for anatomic structures. </w:t>
-      </w:r>
-    </w:p>
-    <w:p>
-      <w:pPr>
-        <w:widowControl w:val="0"/>
-        <w:autoSpaceDE w:val="0"/>
-        <w:autoSpaceDN w:val="0"/>
-        <w:adjustRightInd w:val="0"/>
-        <w:spacing w:after="240" w:line="360" w:lineRule="auto"/>
-        <w:jc w:val="both"/>
-        <w:rPr>
-          <w:rFonts w:ascii="Georgia" w:hAnsi="Georgia" w:cs="Times"/>
-          <w:color w:val="000000" w:themeColor="text1"/>
-        </w:rPr>
-      </w:pPr>
-      <w:r>
-        <w:rPr>
-          <w:rFonts w:ascii="Georgia" w:hAnsi="Georgia" w:cs="Georgia"/>
-          <w:color w:val="000000" w:themeColor="text1"/>
-        </w:rPr>
-        <w:t xml:space="preserve">One of the practical constraints to adopting deep learning techniques is the large data requirement for the training process oftentimes necessitating ad hoc strategies for simulating additional data from available data—a process termed </w:t>
+        <w:t xml:space="preserve">To enhance relevance to the research community, we showcase this work in conjunction with the introduction of </w:t>
       </w:r>
       <w:r>
         <w:rPr>
@@ -547,86 +526,14 @@
           <w:iCs/>
           <w:color w:val="000000" w:themeColor="text1"/>
         </w:rPr>
-        <w:t xml:space="preserve">data augmentation </w:t>
-      </w:r>
-      <w:r>
-        <w:rPr>
-          <w:rFonts w:ascii="Georgia" w:hAnsi="Georgia" w:cs="Georgia"/>
-          <w:color w:val="000000" w:themeColor="text1"/>
-        </w:rPr>
-        <w:t>[25]. While</w:t>
-      </w:r>
-      <w:r>
-        <w:rPr>
-          <w:rFonts w:ascii="Georgia" w:hAnsi="Georgia" w:cs="Georgia"/>
-          <w:color w:val="000000" w:themeColor="text1"/>
-        </w:rPr>
-        <w:t xml:space="preserve"> common approaches to data aug</w:t>
-      </w:r>
-      <w:r>
-        <w:rPr>
-          <w:rFonts w:ascii="Georgia" w:hAnsi="Georgia" w:cs="Georgia"/>
-          <w:color w:val="000000" w:themeColor="text1"/>
-        </w:rPr>
-        <w:t>mentation include the application of randomized simulated linear (e.g., translation, rotation and affine) or elastic transformations and intensity adjustments (e.g., b</w:t>
-      </w:r>
-      <w:r>
-        <w:rPr>
-          <w:rFonts w:ascii="Georgia" w:hAnsi="Georgia" w:cs="Georgia"/>
-          <w:color w:val="000000" w:themeColor="text1"/>
-        </w:rPr>
-        <w:t>rightness and contrast), we ad</w:t>
-      </w:r>
-      <w:r>
-        <w:rPr>
-          <w:rFonts w:ascii="Georgia" w:hAnsi="Georgia" w:cs="Georgia"/>
-          <w:color w:val="000000" w:themeColor="text1"/>
-        </w:rPr>
-        <w:t xml:space="preserve">vocate a tailored paradigm to commonly encountered medical imaging scenarios in which data is limited but is assumed to be characterized by a population-wide spatial correspondence. In the pro- posed approach, an optimal shape-based template is constructed from a subset of the available data. Subsequent pairwise image registration between all training data and the resulting template permits a “pseudo-geodesic” transformation [26] of each image to every other image thus potentially con- verting a data set of size </w:t>
-      </w:r>
-      <w:r>
-        <w:rPr>
-          <w:rFonts w:ascii="Georgia" w:hAnsi="Georgia" w:cs="Times"/>
-          <w:color w:val="000000" w:themeColor="text1"/>
-        </w:rPr>
-        <w:t xml:space="preserve">N </w:t>
-      </w:r>
-      <w:r>
-        <w:rPr>
-          <w:rFonts w:ascii="Georgia" w:hAnsi="Georgia" w:cs="Georgia"/>
-          <w:color w:val="000000" w:themeColor="text1"/>
-        </w:rPr>
-        <w:t xml:space="preserve">to an </w:t>
-      </w:r>
-      <w:r>
-        <w:rPr>
-          <w:rFonts w:ascii="Georgia" w:hAnsi="Georgia" w:cs="Georgia"/>
-          <w:color w:val="000000" w:themeColor="text1"/>
-        </w:rPr>
-        <w:lastRenderedPageBreak/>
-        <w:t xml:space="preserve">augmented data set of size </w:t>
-      </w:r>
-      <w:r>
-        <w:rPr>
-          <w:rFonts w:ascii="Georgia" w:hAnsi="Georgia" w:cs="Times"/>
-          <w:color w:val="000000" w:themeColor="text1"/>
-        </w:rPr>
-        <w:t>N</w:t>
-      </w:r>
-      <w:r>
-        <w:rPr>
-          <w:rFonts w:ascii="Georgia" w:hAnsi="Georgia" w:cs="Times"/>
-          <w:color w:val="000000" w:themeColor="text1"/>
-          <w:position w:val="10"/>
-        </w:rPr>
-        <w:t>2</w:t>
-      </w:r>
-      <w:r>
-        <w:rPr>
-          <w:rFonts w:ascii="Georgia" w:hAnsi="Georgia" w:cs="Georgia"/>
-          <w:color w:val="000000" w:themeColor="text1"/>
-        </w:rPr>
-        <w:t xml:space="preserve">. In this way, transformations are constrained to the shape space representing the population of interest. </w:t>
+        <w:t>ANTsRNet</w:t>
+      </w:r>
+      <w:r>
+        <w:rPr>
+          <w:rFonts w:ascii="Georgia" w:hAnsi="Georgia" w:cs="Georgia"/>
+          <w:color w:val="000000" w:themeColor="text1"/>
+        </w:rPr>
+        <w:t xml:space="preserve">—a growing open-source repository of well-known deep learning architectures which interfaces with the Advanced Normalization Tools (ANTs) package [27] and its R package, ANTsR [28]. This permits the public distribution of all code, data, and models for external reproducibility which can be found on the GitHub repository corresponding to this manuscript [29]. This allows other researchers to apply the developed models and software to their data and/or use the models to initialize their own model development tailored to specific studies. </w:t>
       </w:r>
     </w:p>
     <w:p>
@@ -647,37 +554,78 @@
           <w:rFonts w:ascii="Georgia" w:hAnsi="Georgia" w:cs="Georgia"/>
           <w:color w:val="000000" w:themeColor="text1"/>
         </w:rPr>
-        <w:t xml:space="preserve">To enhance relevance to the research community, we showcase this work in conjunction with the introduction of </w:t>
-      </w:r>
-      <w:r>
-        <w:rPr>
-          <w:rFonts w:ascii="Georgia" w:hAnsi="Georgia" w:cs="Georgia"/>
+        <w:t xml:space="preserve">In the work described below, we first provide the acquisition protocols for both the proton and ven- tilation MR images followed by a discussion of the analysis methodologies for the proposed segmen- tation framework. This is contextualized with a brief overview of existing quantification methods (including that previously proposed by our group and used for the evaluative comparison). We also summarize the key contributions of this work viz., the template-based data augmentation and the current feature set of ANTsRNet. </w:t>
+      </w:r>
+    </w:p>
+    <w:p>
+      <w:pPr>
+        <w:widowControl w:val="0"/>
+        <w:autoSpaceDE w:val="0"/>
+        <w:autoSpaceDN w:val="0"/>
+        <w:adjustRightInd w:val="0"/>
+        <w:spacing w:after="240" w:line="360" w:lineRule="auto"/>
+        <w:jc w:val="both"/>
+        <w:rPr>
+          <w:rFonts w:ascii="Georgia" w:hAnsi="Georgia" w:cs="Times"/>
+          <w:color w:val="000000" w:themeColor="text1"/>
+        </w:rPr>
+      </w:pPr>
+    </w:p>
+    <w:p>
+      <w:pPr>
+        <w:widowControl w:val="0"/>
+        <w:autoSpaceDE w:val="0"/>
+        <w:autoSpaceDN w:val="0"/>
+        <w:adjustRightInd w:val="0"/>
+        <w:spacing w:after="240" w:line="360" w:lineRule="auto"/>
+        <w:jc w:val="both"/>
+        <w:rPr>
+          <w:rFonts w:ascii="Georgia" w:hAnsi="Georgia" w:cs="Times"/>
+          <w:color w:val="000000" w:themeColor="text1"/>
+        </w:rPr>
+      </w:pPr>
+      <w:r>
+        <w:rPr>
+          <w:rFonts w:ascii="Georgia" w:hAnsi="Georgia" w:cs="Georgia"/>
+          <w:b/>
+          <w:bCs/>
+          <w:color w:val="000000" w:themeColor="text1"/>
+        </w:rPr>
+        <w:t xml:space="preserve"> </w:t>
+      </w:r>
+      <w:r>
+        <w:rPr>
+          <w:rFonts w:ascii="Georgia" w:hAnsi="Georgia" w:cs="Georgia"/>
+          <w:b/>
+          <w:bCs/>
+          <w:color w:val="000000" w:themeColor="text1"/>
+        </w:rPr>
+        <w:t xml:space="preserve">MATERIALS AND METHODS </w:t>
+      </w:r>
+    </w:p>
+    <w:p>
+      <w:pPr>
+        <w:widowControl w:val="0"/>
+        <w:autoSpaceDE w:val="0"/>
+        <w:autoSpaceDN w:val="0"/>
+        <w:adjustRightInd w:val="0"/>
+        <w:spacing w:after="240" w:line="360" w:lineRule="auto"/>
+        <w:jc w:val="both"/>
+        <w:rPr>
+          <w:rFonts w:ascii="Georgia" w:hAnsi="Georgia" w:cs="Times"/>
+          <w:color w:val="000000" w:themeColor="text1"/>
+        </w:rPr>
+      </w:pPr>
+      <w:r>
+        <w:rPr>
+          <w:rFonts w:ascii="Georgia" w:hAnsi="Georgia" w:cs="Georgia"/>
+          <w:b/>
+          <w:bCs/>
           <w:i/>
           <w:iCs/>
           <w:color w:val="000000" w:themeColor="text1"/>
         </w:rPr>
-        <w:t>ANTsRNet</w:t>
-      </w:r>
-      <w:r>
-        <w:rPr>
-          <w:rFonts w:ascii="Georgia" w:hAnsi="Georgia" w:cs="Georgia"/>
-          <w:color w:val="000000" w:themeColor="text1"/>
-        </w:rPr>
-        <w:t xml:space="preserve">—a growing open-source repository of well-known deep </w:t>
-      </w:r>
-      <w:r>
-        <w:rPr>
-          <w:rFonts w:ascii="Georgia" w:hAnsi="Georgia" w:cs="Georgia"/>
-          <w:color w:val="000000" w:themeColor="text1"/>
-        </w:rPr>
-        <w:t>learning archi</w:t>
-      </w:r>
-      <w:r>
-        <w:rPr>
-          <w:rFonts w:ascii="Georgia" w:hAnsi="Georgia" w:cs="Georgia"/>
-          <w:color w:val="000000" w:themeColor="text1"/>
-        </w:rPr>
-        <w:t xml:space="preserve">tectures which interfaces with the Advanced Normalization Tools (ANTs) package [27] and its R package, ANTsR [28]. This permits the public distribution of all code, data, and models for external reproducibility which can be found on the GitHub repository corresponding to this manuscript [29]. This allows other researchers to apply the developed models and software to their data and/or use the models to initialize their own model development tailored to specific studies. </w:t>
+        <w:t xml:space="preserve">Image acquisition </w:t>
       </w:r>
     </w:p>
     <w:p>
@@ -698,7 +646,7 @@
           <w:rFonts w:ascii="Georgia" w:hAnsi="Georgia" w:cs="Georgia"/>
           <w:color w:val="000000" w:themeColor="text1"/>
         </w:rPr>
-        <w:t xml:space="preserve">In the work described below, we first provide the acquisition protocols for both the proton and ven- tilation MR images followed by a discussion of the analysis methodologies for the proposed segmen- tation framework. This is contextualized with a brief overview of existing quantification methods (including that previously proposed by our group and used for the evaluative comparison). We also summarize the key contributions of this work viz., the template-based data augmentation and the current feature set of ANTsRNet. </w:t>
+        <w:t xml:space="preserve">Both proton and ventilation images used for this study were taken from current and previous studies from our group. Ventilation images comprised both helium-3 and xenon-129 acquisitions as our current segmentation processing does not distinguish between ventilation gas acquisition protocols and we expected similar agnosticism for the proposed approach. </w:t>
       </w:r>
     </w:p>
     <w:p>
@@ -714,6 +662,21 @@
           <w:color w:val="000000" w:themeColor="text1"/>
         </w:rPr>
       </w:pPr>
+      <w:r>
+        <w:rPr>
+          <w:rFonts w:ascii="Georgia" w:hAnsi="Georgia" w:cs="Georgia"/>
+          <w:color w:val="000000" w:themeColor="text1"/>
+        </w:rPr>
+        <w:t xml:space="preserve">Hyperpolarized MR image acquisition was performed under an Institutional Review Board (IRB)-approved protocol with written informed consent obtained from each </w:t>
+      </w:r>
+      <w:r>
+        <w:rPr>
+          <w:rFonts w:ascii="Georgia" w:hAnsi="Georgia" w:cs="Georgia"/>
+          <w:color w:val="000000" w:themeColor="text1"/>
+        </w:rPr>
+        <w:lastRenderedPageBreak/>
+        <w:t xml:space="preserve">subject. In addition, all imaging studies were performed under Food and Drug Administration (FDA)-approved physician’s Investigational New Drug applications for hyperpolarized gas (either helium-3 or xenon-129). MRI data were acquired on a 1.5 T whole-body MRI scanner (Siemens Sonata, Siemens Medical Solutions, Malvern, PA) with broadband capabilities and corresponding hyperpolarized-gas chest radiofrequency coils (Rapid Biomedical, Rimpar, Germany; IGC Medical Advances, Milwaukee, WI; or Clinical MR Solutions, Brookfield, WI). </w:t>
+      </w:r>
     </w:p>
     <w:p>
       <w:pPr>
@@ -731,20 +694,47 @@
       <w:r>
         <w:rPr>
           <w:rFonts w:ascii="Georgia" w:hAnsi="Georgia" w:cs="Georgia"/>
-          <w:b/>
-          <w:bCs/>
-          <w:color w:val="000000" w:themeColor="text1"/>
+          <w:color w:val="000000" w:themeColor="text1"/>
+        </w:rPr>
+        <w:t>Two imaging protocols were used to acquire the MR images. Both of them are combined hyperpolarized gas (helium-3 or xenon-129) and proton imaging acquisitions. Protocol 1 uses 3-D balanced steady-state free-precession or spoiled gradient-echo pulse sequences with isotropic resolution = 3.9 mm, TR = 1.75–1.85 ms, TE = 0.78–0.82 ms, flip angle= 9-10</w:t>
+      </w:r>
+      <w:r>
+        <w:rPr>
+          <w:rFonts w:ascii="Georgia" w:eastAsia="Calibri" w:hAnsi="Georgia" w:cs="Calibri"/>
+          <w:color w:val="000000" w:themeColor="text1"/>
+          <w:position w:val="10"/>
+        </w:rPr>
+        <w:t>◦</w:t>
+      </w:r>
+      <w:r>
+        <w:rPr>
+          <w:rFonts w:ascii="Georgia" w:hAnsi="Georgia" w:cs="Georgia"/>
+          <w:color w:val="000000" w:themeColor="text1"/>
+        </w:rPr>
+        <w:t>, bandwidth per pixel=1050-1100 Hz/Pixel, total duration = 10–20 seconds. Protocol 2 uses a contiguous, coronal, 2-D gradient-echo pulse sequence with interleaved spiral sampling scheme, in-plane resolution = 2–4 mm, slice thickness = 15 mm, TR = 8–8.5 ms, TE = 0.8–1.0 ms, flip angle = 20</w:t>
+      </w:r>
+      <w:r>
+        <w:rPr>
+          <w:rFonts w:ascii="Georgia" w:eastAsia="Calibri" w:hAnsi="Georgia" w:cs="Calibri"/>
+          <w:color w:val="000000" w:themeColor="text1"/>
+          <w:position w:val="10"/>
+        </w:rPr>
+        <w:t>◦</w:t>
+      </w:r>
+      <w:r>
+        <w:rPr>
+          <w:rFonts w:ascii="Georgia" w:hAnsi="Georgia" w:cs="Times"/>
+          <w:color w:val="000000" w:themeColor="text1"/>
+          <w:position w:val="10"/>
         </w:rPr>
         <w:t xml:space="preserve"> </w:t>
       </w:r>
       <w:r>
         <w:rPr>
           <w:rFonts w:ascii="Georgia" w:hAnsi="Georgia" w:cs="Georgia"/>
-          <w:b/>
-          <w:bCs/>
-          <w:color w:val="000000" w:themeColor="text1"/>
-        </w:rPr>
-        <w:t xml:space="preserve">MATERIALS AND METHODS </w:t>
+          <w:color w:val="000000" w:themeColor="text1"/>
+        </w:rPr>
+        <w:t xml:space="preserve">interleaves = 12–20 (plus 2 for field map), total duration = 3–8 seconds. All subjects provided written informed consent and the data were de-identified prior to analysis. </w:t>
       </w:r>
     </w:p>
     <w:p>
@@ -769,140 +759,6 @@
           <w:iCs/>
           <w:color w:val="000000" w:themeColor="text1"/>
         </w:rPr>
-        <w:t xml:space="preserve">Image acquisition </w:t>
-      </w:r>
-    </w:p>
-    <w:p>
-      <w:pPr>
-        <w:widowControl w:val="0"/>
-        <w:autoSpaceDE w:val="0"/>
-        <w:autoSpaceDN w:val="0"/>
-        <w:adjustRightInd w:val="0"/>
-        <w:spacing w:after="240" w:line="360" w:lineRule="auto"/>
-        <w:jc w:val="both"/>
-        <w:rPr>
-          <w:rFonts w:ascii="Georgia" w:hAnsi="Georgia" w:cs="Times"/>
-          <w:color w:val="000000" w:themeColor="text1"/>
-        </w:rPr>
-      </w:pPr>
-      <w:r>
-        <w:rPr>
-          <w:rFonts w:ascii="Georgia" w:hAnsi="Georgia" w:cs="Georgia"/>
-          <w:color w:val="000000" w:themeColor="text1"/>
-        </w:rPr>
-        <w:t xml:space="preserve">Both proton and ventilation images used for this study were taken from current and previous studies from our group. Ventilation images comprised both helium-3 and xenon-129 acquisitions as our current segmentation processing does not distinguish between ventilation gas acquisition protocols and we expected similar agnosticism for the proposed approach. </w:t>
-      </w:r>
-    </w:p>
-    <w:p>
-      <w:pPr>
-        <w:widowControl w:val="0"/>
-        <w:autoSpaceDE w:val="0"/>
-        <w:autoSpaceDN w:val="0"/>
-        <w:adjustRightInd w:val="0"/>
-        <w:spacing w:after="240" w:line="360" w:lineRule="auto"/>
-        <w:jc w:val="both"/>
-        <w:rPr>
-          <w:rFonts w:ascii="Georgia" w:hAnsi="Georgia" w:cs="Times"/>
-          <w:color w:val="000000" w:themeColor="text1"/>
-        </w:rPr>
-      </w:pPr>
-      <w:r>
-        <w:rPr>
-          <w:rFonts w:ascii="Georgia" w:hAnsi="Georgia" w:cs="Georgia"/>
-          <w:color w:val="000000" w:themeColor="text1"/>
-        </w:rPr>
-        <w:t xml:space="preserve">Hyperpolarized MR image acquisition was performed under an Institutional Review Board (IRB)-approved protocol with written informed consent obtained from each </w:t>
-      </w:r>
-      <w:r>
-        <w:rPr>
-          <w:rFonts w:ascii="Georgia" w:hAnsi="Georgia" w:cs="Georgia"/>
-          <w:color w:val="000000" w:themeColor="text1"/>
-        </w:rPr>
-        <w:lastRenderedPageBreak/>
-        <w:t xml:space="preserve">subject. In addition, all imaging studies were performed under Food and Drug Administration (FDA)-approved physician’s Investigational New Drug applications for hyperpolarized gas (either helium-3 or xenon-129). MRI data were acquired on a 1.5 T whole-body MRI scanner (Siemens Sonata, Siemens Medical Solutions, Malvern, PA) with broadband capabilities and corresponding hyperpolarized-gas chest radiofrequency coils (Rapid Biomedical, Rimpar, Germany; IGC Medical Advances, Milwaukee, WI; or Clinical MR Solutions, Brookfield, WI). </w:t>
-      </w:r>
-    </w:p>
-    <w:p>
-      <w:pPr>
-        <w:widowControl w:val="0"/>
-        <w:autoSpaceDE w:val="0"/>
-        <w:autoSpaceDN w:val="0"/>
-        <w:adjustRightInd w:val="0"/>
-        <w:spacing w:after="240" w:line="360" w:lineRule="auto"/>
-        <w:jc w:val="both"/>
-        <w:rPr>
-          <w:rFonts w:ascii="Georgia" w:hAnsi="Georgia" w:cs="Times"/>
-          <w:color w:val="000000" w:themeColor="text1"/>
-        </w:rPr>
-      </w:pPr>
-      <w:r>
-        <w:rPr>
-          <w:rFonts w:ascii="Georgia" w:hAnsi="Georgia" w:cs="Georgia"/>
-          <w:color w:val="000000" w:themeColor="text1"/>
-        </w:rPr>
-        <w:t>Two imaging protocols were used to acquire the MR images. Both of them are combined hyperpolarized gas (helium-3 or xenon-129) and proton imaging acquisitions. Protocol 1 uses 3-D balanced steady-state free-precession or spoiled gradient-echo pulse sequences with isotropic resolution = 3.9 mm, TR = 1.75–1.85 ms, TE = 0.78–0.82 ms, flip angle= 9-10</w:t>
-      </w:r>
-      <w:r>
-        <w:rPr>
-          <w:rFonts w:ascii="Georgia" w:eastAsia="Calibri" w:hAnsi="Georgia" w:cs="Calibri"/>
-          <w:color w:val="000000" w:themeColor="text1"/>
-          <w:position w:val="10"/>
-        </w:rPr>
-        <w:t>◦</w:t>
-      </w:r>
-      <w:r>
-        <w:rPr>
-          <w:rFonts w:ascii="Georgia" w:hAnsi="Georgia" w:cs="Georgia"/>
-          <w:color w:val="000000" w:themeColor="text1"/>
-        </w:rPr>
-        <w:t>, bandwidth per pixel=1050-1100 Hz/Pixel, total duration = 10–20 seconds. Protocol 2 uses a contiguous, coronal, 2-D gradient-echo pulse sequence with interleaved spiral sampling scheme, in-plane resolution = 2–4 mm, slice thickness = 15 mm, TR = 8–8.5 ms, TE = 0.8–1.0 ms, flip angle = 20</w:t>
-      </w:r>
-      <w:r>
-        <w:rPr>
-          <w:rFonts w:ascii="Georgia" w:eastAsia="Calibri" w:hAnsi="Georgia" w:cs="Calibri"/>
-          <w:color w:val="000000" w:themeColor="text1"/>
-          <w:position w:val="10"/>
-        </w:rPr>
-        <w:t>◦</w:t>
-      </w:r>
-      <w:r>
-        <w:rPr>
-          <w:rFonts w:ascii="Georgia" w:hAnsi="Georgia" w:cs="Times"/>
-          <w:color w:val="000000" w:themeColor="text1"/>
-          <w:position w:val="10"/>
-        </w:rPr>
-        <w:t xml:space="preserve"> </w:t>
-      </w:r>
-      <w:r>
-        <w:rPr>
-          <w:rFonts w:ascii="Georgia" w:hAnsi="Georgia" w:cs="Georgia"/>
-          <w:color w:val="000000" w:themeColor="text1"/>
-        </w:rPr>
-        <w:t xml:space="preserve">interleaves = 12–20 (plus 2 for field map), total duration = 3–8 seconds. All subjects provided written informed consent and the data were de-identified prior to analysis. </w:t>
-      </w:r>
-    </w:p>
-    <w:p>
-      <w:pPr>
-        <w:widowControl w:val="0"/>
-        <w:autoSpaceDE w:val="0"/>
-        <w:autoSpaceDN w:val="0"/>
-        <w:adjustRightInd w:val="0"/>
-        <w:spacing w:after="240" w:line="360" w:lineRule="auto"/>
-        <w:jc w:val="both"/>
-        <w:rPr>
-          <w:rFonts w:ascii="Georgia" w:hAnsi="Georgia" w:cs="Times"/>
-          <w:color w:val="000000" w:themeColor="text1"/>
-        </w:rPr>
-      </w:pPr>
-      <w:r>
-        <w:rPr>
-          <w:rFonts w:ascii="Georgia" w:hAnsi="Georgia" w:cs="Georgia"/>
-          <w:b/>
-          <w:bCs/>
-          <w:i/>
-          <w:iCs/>
-          <w:color w:val="000000" w:themeColor="text1"/>
-        </w:rPr>
         <w:t xml:space="preserve">Image processing and analysis </w:t>
       </w:r>
     </w:p>
@@ -1218,35 +1074,7 @@
           <w:rFonts w:ascii="Georgia" w:hAnsi="Georgia" w:cs="Georgia"/>
           <w:color w:val="000000" w:themeColor="text1"/>
         </w:rPr>
-        <w:t>Unlike other methods that rely solely on intensity distributions, th</w:t>
-      </w:r>
-      <w:r>
-        <w:rPr>
-          <w:rFonts w:ascii="Georgia" w:hAnsi="Georgia" w:cs="Georgia"/>
-          <w:color w:val="000000" w:themeColor="text1"/>
-        </w:rPr>
-        <w:t>ereby discarding spatial infor</w:t>
-      </w:r>
-      <w:r>
-        <w:rPr>
-          <w:rFonts w:ascii="Georgia" w:hAnsi="Georgia" w:cs="Georgia"/>
-          <w:color w:val="000000" w:themeColor="text1"/>
-        </w:rPr>
-        <w:t>mation (e.g., K-means variants [9, 11] and histogram rescaling and thresholding [10]), our previous MRF-based technique [8] employs both spatial and intensity informatio</w:t>
-      </w:r>
-      <w:r>
-        <w:rPr>
-          <w:rFonts w:ascii="Georgia" w:hAnsi="Georgia" w:cs="Georgia"/>
-          <w:color w:val="000000" w:themeColor="text1"/>
-        </w:rPr>
-        <w:t>n for probabilistic classifica</w:t>
-      </w:r>
-      <w:r>
-        <w:rPr>
-          <w:rFonts w:ascii="Georgia" w:hAnsi="Georgia" w:cs="Georgia"/>
-          <w:color w:val="000000" w:themeColor="text1"/>
-        </w:rPr>
-        <w:t>tion.</w:t>
+        <w:t>Unlike other methods that rely solely on intensity distributions, thereby discarding spatial information (e.g., K-means variants [9, 11] and histogram rescaling and thresholding [10]), our previous MRF-based technique [8] employs both spatial and intensity information for probabilistic classification.</w:t>
       </w:r>
       <w:r>
         <w:rPr>
@@ -2418,65 +2246,81 @@
         <w:spacing w:after="240" w:line="360" w:lineRule="auto"/>
         <w:jc w:val="both"/>
         <w:rPr>
-          <w:rFonts w:ascii="Georgia" w:hAnsi="Georgia" w:cs="Times"/>
-          <w:color w:val="000000" w:themeColor="text1"/>
-        </w:rPr>
-      </w:pPr>
-      <w:r>
-        <w:rPr>
-          <w:rFonts w:ascii="Georgia" w:hAnsi="Georgia" w:cs="Georgia"/>
-          <w:color w:val="000000" w:themeColor="text1"/>
-        </w:rPr>
-        <w:t xml:space="preserve">The U-net ventilation model was generated from 73 ventilation MRI. The smaller data set size was a result of data pruning to ensure class balance. Even though the functional images are processed as 3-D volumes and a 3-D ventilation template is created for the template-based data augmentation, the generated U-net model is 2-D. This is due to lack of any discernible anatomical signatures available for learning especially for functional images obtained from Protocol 2 which have a slice thickness of 15 mm. This also makes model generation and prediction much </w:t>
-      </w:r>
-      <w:r>
-        <w:rPr>
-          <w:rFonts w:ascii="Georgia" w:hAnsi="Georgia" w:cs="Georgia"/>
-          <w:color w:val="000000" w:themeColor="text1"/>
-        </w:rPr>
-        <w:t>faster. Previous work from mem</w:t>
-      </w:r>
-      <w:r>
-        <w:rPr>
-          <w:rFonts w:ascii="Georgia" w:hAnsi="Georgia" w:cs="Georgia"/>
-          <w:color w:val="000000" w:themeColor="text1"/>
-        </w:rPr>
-        <w:t>bers of our group [44] has shown that 2-D CNNs can achieve comparabl</w:t>
-      </w:r>
-      <w:r>
-        <w:rPr>
-          <w:rFonts w:ascii="Georgia" w:hAnsi="Georgia" w:cs="Georgia"/>
-          <w:color w:val="000000" w:themeColor="text1"/>
-        </w:rPr>
-        <w:t>e performance as their 3-D anal</w:t>
-      </w:r>
-      <w:r>
-        <w:rPr>
-          <w:rFonts w:ascii="Georgia" w:hAnsi="Georgia" w:cs="Georgia"/>
-          <w:color w:val="000000" w:themeColor="text1"/>
-        </w:rPr>
-        <w:t>o</w:t>
-      </w:r>
-      <w:r>
-        <w:rPr>
-          <w:rFonts w:ascii="Georgia" w:hAnsi="Georgia" w:cs="Georgia"/>
-          <w:color w:val="000000" w:themeColor="text1"/>
-        </w:rPr>
-        <w:t>g</w:t>
-      </w:r>
-      <w:r>
-        <w:rPr>
-          <w:rFonts w:ascii="Georgia" w:hAnsi="Georgia" w:cs="Georgia"/>
-          <w:color w:val="000000" w:themeColor="text1"/>
-        </w:rPr>
-        <w:t>s in certain problem</w:t>
-      </w:r>
-      <w:r>
-        <w:rPr>
-          <w:rFonts w:ascii="Georgia" w:hAnsi="Georgia" w:cs="Georgia"/>
-          <w:color w:val="000000" w:themeColor="text1"/>
-        </w:rPr>
-        <w:t xml:space="preserve"> domains. The basic processing strategy is that any ventilation image to be segmented will be processed on a slice-by-slice basis where each slice is segmented using the 2-D model. For data augmentation, the full 3-D transforms are supplied to the batch generator. At each iteration, as set of generated 3-D augmented images are created on the fly based on Equation (1) and then a subset of slices is randomly selected for each image until the batch set is complete. For this work we randomly sampled slices in the coronal direction using a specified sampling rate (</w:t>
+          <w:rFonts w:ascii="Times" w:hAnsi="Times" w:cs="Times"/>
+          <w:color w:val="000000" w:themeColor="text1"/>
+        </w:rPr>
+      </w:pPr>
+      <w:r>
+        <w:rPr>
+          <w:rFonts w:ascii="Georgia" w:hAnsi="Georgia" w:cs="Georgia"/>
+          <w:color w:val="000000" w:themeColor="text1"/>
+        </w:rPr>
+        <w:t xml:space="preserve">The U-net ventilation model was generated from 73 ventilation MRI. The smaller data set size was a result of data pruning to ensure class balance. Even though the functional images are processed as 3-D volumes and a 3-D ventilation template is created for the template-based data augmentation, the generated U-net model is 2-D. </w:t>
+      </w:r>
+      <w:r>
+        <w:rPr>
+          <w:rFonts w:ascii="Georgia" w:hAnsi="Georgia" w:cs="Georgia"/>
+          <w:color w:val="000000" w:themeColor="text1"/>
+        </w:rPr>
+        <w:t>Limiting functional modeling to 2-D was motivated by a couple considerations. In addition to decreased training and prediction ti</w:t>
+      </w:r>
+      <w:r>
+        <w:rPr>
+          <w:rFonts w:ascii="Georgia" w:hAnsi="Georgia" w:cs="Georgia"/>
+          <w:color w:val="000000" w:themeColor="text1"/>
+        </w:rPr>
+        <w:t>me for 2-D models over 3-D mod</w:t>
+      </w:r>
+      <w:r>
+        <w:rPr>
+          <w:rFonts w:ascii="Georgia" w:hAnsi="Georgia" w:cs="Georgia"/>
+          <w:color w:val="000000" w:themeColor="text1"/>
+        </w:rPr>
+        <w:t>els, previous work [44] has shown that 2-D CNNs can achieve comparable performance as their 3-D analogs in certain problem domains. We find 2-D to be sufficient for functional lung imaging as cur- rent state-of-the-art methods listed in the Introduction (which are capable of outperforming human raters), lack sophisticated shape priors (including 3-D shape modeling). More practically, though, Protocol 2 acquisition has low through-plane resolution (15 mm slice thickness) and 2-D modeling per</w:t>
+      </w:r>
+      <w:r>
+        <w:rPr>
+          <w:rFonts w:ascii="Georgia" w:hAnsi="Georgia" w:cs="Georgia"/>
+          <w:color w:val="000000" w:themeColor="text1"/>
+        </w:rPr>
+        <w:t>mits compatibility across both sets of data</w:t>
+      </w:r>
+      <w:r>
+        <w:rPr>
+          <w:rFonts w:ascii="Georgia" w:hAnsi="Georgia" w:cs="Georgia"/>
+          <w:color w:val="000000" w:themeColor="text1"/>
+        </w:rPr>
+        <w:t>.</w:t>
+      </w:r>
+      <w:r>
+        <w:rPr>
+          <w:rFonts w:ascii="Georgia" w:hAnsi="Georgia" w:cs="Georgia"/>
+          <w:color w:val="000000" w:themeColor="text1"/>
+          <w:sz w:val="29"/>
+          <w:szCs w:val="29"/>
+        </w:rPr>
+        <w:t xml:space="preserve"> </w:t>
+      </w:r>
+    </w:p>
+    <w:p>
+      <w:pPr>
+        <w:widowControl w:val="0"/>
+        <w:autoSpaceDE w:val="0"/>
+        <w:autoSpaceDN w:val="0"/>
+        <w:adjustRightInd w:val="0"/>
+        <w:spacing w:after="240" w:line="360" w:lineRule="auto"/>
+        <w:jc w:val="both"/>
+        <w:rPr>
+          <w:rFonts w:ascii="Georgia" w:hAnsi="Georgia" w:cs="Times"/>
+          <w:color w:val="000000" w:themeColor="text1"/>
+        </w:rPr>
+      </w:pPr>
+      <w:r>
+        <w:rPr>
+          <w:rFonts w:ascii="Georgia" w:hAnsi="Georgia" w:cs="Georgia"/>
+          <w:color w:val="000000" w:themeColor="text1"/>
+        </w:rPr>
+        <w:t>The basic processing strategy is that any ventilation image to be segmented will be processed on a slice-by-slice basis where each slice is segmented using the 2-D model. For data augmentation, the full 3-D transforms are supplied to the batch generator. At each iteration, as set of generated 3-D augmented images are created on the fly based on Equation (1) and then a subset of slices is randomly selected for each image until the batch set is complete. For this work we randomly sampled slices in the coronal direction using a specified sampling rate (</w:t>
       </w:r>
       <w:r>
         <w:rPr>
@@ -2670,6 +2514,7 @@
           <w:rFonts w:ascii="Georgia" w:hAnsi="Georgia" w:cs="Georgia"/>
           <w:color w:val="000000" w:themeColor="text1"/>
         </w:rPr>
+        <w:lastRenderedPageBreak/>
         <w:t>Generate</w:t>
       </w:r>
       <w:r>
@@ -3012,7 +2857,6 @@
           <w:rFonts w:ascii="Georgia" w:hAnsi="Georgia" w:cs="Georgia"/>
           <w:color w:val="000000" w:themeColor="text1"/>
         </w:rPr>
-        <w:lastRenderedPageBreak/>
         <w:t>Process</w:t>
       </w:r>
       <w:r>
@@ -3683,6 +3527,7 @@
           <w:bCs/>
           <w:color w:val="000000" w:themeColor="text1"/>
         </w:rPr>
+        <w:lastRenderedPageBreak/>
         <w:tab/>
       </w:r>
       <w:r>
@@ -3929,7 +3774,6 @@
           <w:rFonts w:ascii="Georgia" w:hAnsi="Georgia" w:cs="Georgia"/>
           <w:color w:val="000000" w:themeColor="text1"/>
         </w:rPr>
-        <w:lastRenderedPageBreak/>
         <w:t>• Dropout</w:t>
       </w:r>
       <w:r>
@@ -4869,7 +4713,15 @@
           <w:rFonts w:ascii="Georgia" w:hAnsi="Georgia" w:cs="Georgia"/>
           <w:color w:val="000000" w:themeColor="text1"/>
         </w:rPr>
-        <w:t xml:space="preserve">ges were converted into a single segmentation image which were then compared with the manual segmentation results and Atropos results from our previous work [8]. Note that the Otsu thresholding and K-means thresholding were omitted as they were the poorest performers and, as mentioned previously, discard spatial information in contrast to both computational methods and the human readers. </w:t>
+        <w:t xml:space="preserve">ges were converted into a single segmentation image which were then compared with the manual segmentation results and Atropos results from our previous work [8]. Note that the Otsu thresholding and K-means thresholding were omitted as they were the poorest performers and, as mentioned previously, discard spatial information in contrast to both computational methods and </w:t>
+      </w:r>
+      <w:r>
+        <w:rPr>
+          <w:rFonts w:ascii="Georgia" w:hAnsi="Georgia" w:cs="Georgia"/>
+          <w:color w:val="000000" w:themeColor="text1"/>
+        </w:rPr>
+        <w:lastRenderedPageBreak/>
+        <w:t xml:space="preserve">the human readers. </w:t>
       </w:r>
     </w:p>
     <w:p>
@@ -4918,7 +4770,296 @@
           <w:rFonts w:ascii="Georgia" w:hAnsi="Georgia" w:cs="Georgia"/>
           <w:color w:val="000000" w:themeColor="text1"/>
         </w:rPr>
-        <w:t xml:space="preserve">standard deviation) were as follows (total, normal </w:t>
+        <w:t xml:space="preserve">standard deviation) were as follows (total, normal lung, ventilation defect): </w:t>
+      </w:r>
+      <w:r>
+        <w:rPr>
+          <w:rFonts w:ascii="Georgia" w:hAnsi="Georgia" w:cs="Times"/>
+          <w:color w:val="000000" w:themeColor="text1"/>
+        </w:rPr>
+        <w:t xml:space="preserve">  </w:t>
+      </w:r>
+      <w:r>
+        <w:rPr>
+          <w:rFonts w:ascii="Georgia" w:hAnsi="Georgia" w:cs="Georgia"/>
+          <w:color w:val="000000" w:themeColor="text1"/>
+        </w:rPr>
+        <w:t xml:space="preserve">Reader 1: 0.89 </w:t>
+      </w:r>
+      <w:r>
+        <w:rPr>
+          <w:rFonts w:ascii="Georgia" w:hAnsi="Georgia" w:cs="Times"/>
+          <w:color w:val="000000" w:themeColor="text1"/>
+        </w:rPr>
+        <w:t xml:space="preserve">± </w:t>
+      </w:r>
+      <w:r>
+        <w:rPr>
+          <w:rFonts w:ascii="Georgia" w:hAnsi="Georgia" w:cs="Georgia"/>
+          <w:color w:val="000000" w:themeColor="text1"/>
+        </w:rPr>
+        <w:t xml:space="preserve">0.07, 0.91 </w:t>
+      </w:r>
+      <w:r>
+        <w:rPr>
+          <w:rFonts w:ascii="Georgia" w:hAnsi="Georgia" w:cs="Times"/>
+          <w:color w:val="000000" w:themeColor="text1"/>
+        </w:rPr>
+        <w:t xml:space="preserve">± </w:t>
+      </w:r>
+      <w:r>
+        <w:rPr>
+          <w:rFonts w:ascii="Georgia" w:hAnsi="Georgia" w:cs="Georgia"/>
+          <w:color w:val="000000" w:themeColor="text1"/>
+        </w:rPr>
+        <w:t xml:space="preserve">0.06, 0.6 </w:t>
+      </w:r>
+      <w:r>
+        <w:rPr>
+          <w:rFonts w:ascii="Georgia" w:hAnsi="Georgia" w:cs="Times"/>
+          <w:color w:val="000000" w:themeColor="text1"/>
+        </w:rPr>
+        <w:t xml:space="preserve">± </w:t>
+      </w:r>
+      <w:r>
+        <w:rPr>
+          <w:rFonts w:ascii="Georgia" w:hAnsi="Georgia" w:cs="Georgia"/>
+          <w:color w:val="000000" w:themeColor="text1"/>
+        </w:rPr>
+        <w:t xml:space="preserve">0.3; Reader 2: 0.92 </w:t>
+      </w:r>
+      <w:r>
+        <w:rPr>
+          <w:rFonts w:ascii="Georgia" w:hAnsi="Georgia" w:cs="Times"/>
+          <w:color w:val="000000" w:themeColor="text1"/>
+        </w:rPr>
+        <w:t xml:space="preserve">± </w:t>
+      </w:r>
+      <w:r>
+        <w:rPr>
+          <w:rFonts w:ascii="Georgia" w:hAnsi="Georgia" w:cs="Georgia"/>
+          <w:color w:val="000000" w:themeColor="text1"/>
+        </w:rPr>
+        <w:t xml:space="preserve">0.05, 0.94 </w:t>
+      </w:r>
+      <w:r>
+        <w:rPr>
+          <w:rFonts w:ascii="Georgia" w:hAnsi="Georgia" w:cs="Times"/>
+          <w:color w:val="000000" w:themeColor="text1"/>
+        </w:rPr>
+        <w:t xml:space="preserve">± </w:t>
+      </w:r>
+      <w:r>
+        <w:rPr>
+          <w:rFonts w:ascii="Georgia" w:hAnsi="Georgia" w:cs="Georgia"/>
+          <w:color w:val="000000" w:themeColor="text1"/>
+        </w:rPr>
+        <w:t xml:space="preserve">0.04, 0.57 </w:t>
+      </w:r>
+      <w:r>
+        <w:rPr>
+          <w:rFonts w:ascii="Georgia" w:hAnsi="Georgia" w:cs="Times"/>
+          <w:color w:val="000000" w:themeColor="text1"/>
+        </w:rPr>
+        <w:t xml:space="preserve">± </w:t>
+      </w:r>
+      <w:r>
+        <w:rPr>
+          <w:rFonts w:ascii="Georgia" w:hAnsi="Georgia" w:cs="Georgia"/>
+          <w:color w:val="000000" w:themeColor="text1"/>
+        </w:rPr>
+        <w:t xml:space="preserve">0.3; Reader 3: 0.94 </w:t>
+      </w:r>
+      <w:r>
+        <w:rPr>
+          <w:rFonts w:ascii="Georgia" w:hAnsi="Georgia" w:cs="Times"/>
+          <w:color w:val="000000" w:themeColor="text1"/>
+        </w:rPr>
+        <w:t xml:space="preserve">± </w:t>
+      </w:r>
+      <w:r>
+        <w:rPr>
+          <w:rFonts w:ascii="Georgia" w:hAnsi="Georgia" w:cs="Georgia"/>
+          <w:color w:val="000000" w:themeColor="text1"/>
+        </w:rPr>
+        <w:t xml:space="preserve">0.03, 0.96 </w:t>
+      </w:r>
+      <w:r>
+        <w:rPr>
+          <w:rFonts w:ascii="Georgia" w:hAnsi="Georgia" w:cs="Times"/>
+          <w:color w:val="000000" w:themeColor="text1"/>
+        </w:rPr>
+        <w:t xml:space="preserve">± </w:t>
+      </w:r>
+      <w:r>
+        <w:rPr>
+          <w:rFonts w:ascii="Georgia" w:hAnsi="Georgia" w:cs="Georgia"/>
+          <w:color w:val="000000" w:themeColor="text1"/>
+        </w:rPr>
+        <w:t xml:space="preserve">0.03, 0.63 </w:t>
+      </w:r>
+      <w:r>
+        <w:rPr>
+          <w:rFonts w:ascii="Georgia" w:hAnsi="Georgia" w:cs="Times"/>
+          <w:color w:val="000000" w:themeColor="text1"/>
+        </w:rPr>
+        <w:t xml:space="preserve">± </w:t>
+      </w:r>
+      <w:r>
+        <w:rPr>
+          <w:rFonts w:ascii="Georgia" w:hAnsi="Georgia" w:cs="Georgia"/>
+          <w:color w:val="000000" w:themeColor="text1"/>
+        </w:rPr>
+        <w:t xml:space="preserve">0.3; Atropos: 0.92 </w:t>
+      </w:r>
+      <w:r>
+        <w:rPr>
+          <w:rFonts w:ascii="Georgia" w:hAnsi="Georgia" w:cs="Times"/>
+          <w:color w:val="000000" w:themeColor="text1"/>
+        </w:rPr>
+        <w:t xml:space="preserve">± </w:t>
+      </w:r>
+      <w:r>
+        <w:rPr>
+          <w:rFonts w:ascii="Georgia" w:hAnsi="Georgia" w:cs="Georgia"/>
+          <w:color w:val="000000" w:themeColor="text1"/>
+        </w:rPr>
+        <w:t xml:space="preserve">0.03, 0.94 </w:t>
+      </w:r>
+      <w:r>
+        <w:rPr>
+          <w:rFonts w:ascii="Georgia" w:hAnsi="Georgia" w:cs="Times"/>
+          <w:color w:val="000000" w:themeColor="text1"/>
+        </w:rPr>
+        <w:t xml:space="preserve">± </w:t>
+      </w:r>
+      <w:r>
+        <w:rPr>
+          <w:rFonts w:ascii="Georgia" w:hAnsi="Georgia" w:cs="Georgia"/>
+          <w:color w:val="000000" w:themeColor="text1"/>
+        </w:rPr>
+        <w:t xml:space="preserve">0.03, 0.71 </w:t>
+      </w:r>
+      <w:r>
+        <w:rPr>
+          <w:rFonts w:ascii="Georgia" w:hAnsi="Georgia" w:cs="Times"/>
+          <w:color w:val="000000" w:themeColor="text1"/>
+        </w:rPr>
+        <w:t xml:space="preserve">± </w:t>
+      </w:r>
+      <w:r>
+        <w:rPr>
+          <w:rFonts w:ascii="Georgia" w:hAnsi="Georgia" w:cs="Georgia"/>
+          <w:color w:val="000000" w:themeColor="text1"/>
+        </w:rPr>
+        <w:t xml:space="preserve">0.3; and U-net: 0.94 </w:t>
+      </w:r>
+      <w:r>
+        <w:rPr>
+          <w:rFonts w:ascii="Georgia" w:hAnsi="Georgia" w:cs="Times"/>
+          <w:color w:val="000000" w:themeColor="text1"/>
+        </w:rPr>
+        <w:t xml:space="preserve">± </w:t>
+      </w:r>
+      <w:r>
+        <w:rPr>
+          <w:rFonts w:ascii="Georgia" w:hAnsi="Georgia" w:cs="Georgia"/>
+          <w:color w:val="000000" w:themeColor="text1"/>
+        </w:rPr>
+        <w:t xml:space="preserve">0.03, 0.96 </w:t>
+      </w:r>
+      <w:r>
+        <w:rPr>
+          <w:rFonts w:ascii="Georgia" w:hAnsi="Georgia" w:cs="Times"/>
+          <w:color w:val="000000" w:themeColor="text1"/>
+        </w:rPr>
+        <w:t xml:space="preserve">± </w:t>
+      </w:r>
+      <w:r>
+        <w:rPr>
+          <w:rFonts w:ascii="Georgia" w:hAnsi="Georgia" w:cs="Georgia"/>
+          <w:color w:val="000000" w:themeColor="text1"/>
+        </w:rPr>
+        <w:t xml:space="preserve">0.03, 0.70 </w:t>
+      </w:r>
+      <w:r>
+        <w:rPr>
+          <w:rFonts w:ascii="Georgia" w:hAnsi="Georgia" w:cs="Times"/>
+          <w:color w:val="000000" w:themeColor="text1"/>
+        </w:rPr>
+        <w:t xml:space="preserve">± </w:t>
+      </w:r>
+      <w:r>
+        <w:rPr>
+          <w:rFonts w:ascii="Georgia" w:hAnsi="Georgia" w:cs="Georgia"/>
+          <w:color w:val="000000" w:themeColor="text1"/>
+        </w:rPr>
+        <w:t xml:space="preserve">0.3. Computational time for processing was slightly less than a minute per subject for Atropos, between 30–45 for the human readers, and less than a second for the U-net model. </w:t>
+      </w:r>
+    </w:p>
+    <w:p>
+      <w:pPr>
+        <w:widowControl w:val="0"/>
+        <w:autoSpaceDE w:val="0"/>
+        <w:autoSpaceDN w:val="0"/>
+        <w:adjustRightInd w:val="0"/>
+        <w:spacing w:after="240" w:line="360" w:lineRule="auto"/>
+        <w:jc w:val="both"/>
+        <w:rPr>
+          <w:rFonts w:ascii="Georgia" w:hAnsi="Georgia" w:cs="Times"/>
+          <w:color w:val="000000" w:themeColor="text1"/>
+        </w:rPr>
+      </w:pPr>
+      <w:r>
+        <w:rPr>
+          <w:rFonts w:ascii="Georgia" w:hAnsi="Georgia" w:cs="Georgia"/>
+          <w:b/>
+          <w:bCs/>
+          <w:color w:val="000000" w:themeColor="text1"/>
+        </w:rPr>
+        <w:t xml:space="preserve">DISCUSSION </w:t>
+      </w:r>
+    </w:p>
+    <w:p>
+      <w:pPr>
+        <w:widowControl w:val="0"/>
+        <w:autoSpaceDE w:val="0"/>
+        <w:autoSpaceDN w:val="0"/>
+        <w:adjustRightInd w:val="0"/>
+        <w:spacing w:after="240" w:line="360" w:lineRule="auto"/>
+        <w:jc w:val="both"/>
+        <w:rPr>
+          <w:rFonts w:ascii="Georgia" w:hAnsi="Georgia" w:cs="Times"/>
+          <w:color w:val="000000" w:themeColor="text1"/>
+        </w:rPr>
+      </w:pPr>
+      <w:r>
+        <w:rPr>
+          <w:rFonts w:ascii="Georgia" w:hAnsi="Georgia" w:cs="Georgia"/>
+          <w:color w:val="000000" w:themeColor="text1"/>
+        </w:rPr>
+        <w:t xml:space="preserve">Significant progress has been made from earlier quantification approaches in which human labelers manually identified areas of poor ventilation or applied simple thresholding techniques. More sophisticated automated and semi-automated techniques have advanced our ability to investigate the use of hyperpolarized gas imaging as quantitative image-based biomarkers. Deep learning techniques can further enhance these methodologies by potentially increasing accuracy, generalizability, and computational efficiency. In this work, we provided a deep learning framework for segmentation of structural and functional lung MRI for quantification of ventilation. This framework is based on the U-net architecture and implemented using the Keras API available through the R statistical project. </w:t>
+      </w:r>
+    </w:p>
+    <w:p>
+      <w:pPr>
+        <w:widowControl w:val="0"/>
+        <w:autoSpaceDE w:val="0"/>
+        <w:autoSpaceDN w:val="0"/>
+        <w:adjustRightInd w:val="0"/>
+        <w:spacing w:after="240" w:line="360" w:lineRule="auto"/>
+        <w:jc w:val="both"/>
+        <w:rPr>
+          <w:rFonts w:ascii="Georgia" w:hAnsi="Georgia" w:cs="Times"/>
+          <w:color w:val="000000" w:themeColor="text1"/>
+        </w:rPr>
+      </w:pPr>
+      <w:r>
+        <w:rPr>
+          <w:rFonts w:ascii="Georgia" w:hAnsi="Georgia" w:cs="Georgia"/>
+          <w:color w:val="000000" w:themeColor="text1"/>
+        </w:rPr>
+        <w:t xml:space="preserve">There are several limitations to the proposed framework. The most obvious is that it only leverages the full 3-D nature of the image data collected for the proton segmentation. The trained models for ventilation image segmentation were based on 2-D coronal slices and therefore subsequent prediction is limited to those views. Even though good results were achieved in this study, even better results might be achieved by training 3-D models for the latter. Also, evaluative comparison was made using manually-refined segmentations which is certainly useful but additional evaluations using various clinical measures would also be helpful in determining the relative utility of various segmentation approaches. For </w:t>
       </w:r>
       <w:r>
         <w:rPr>
@@ -4926,231 +5067,7 @@
           <w:color w:val="000000" w:themeColor="text1"/>
         </w:rPr>
         <w:lastRenderedPageBreak/>
-        <w:t xml:space="preserve">lung, ventilation defect): </w:t>
-      </w:r>
-      <w:r>
-        <w:rPr>
-          <w:rFonts w:ascii="Georgia" w:hAnsi="Georgia" w:cs="Times"/>
-          <w:color w:val="000000" w:themeColor="text1"/>
-        </w:rPr>
-        <w:t xml:space="preserve">  </w:t>
-      </w:r>
-      <w:r>
-        <w:rPr>
-          <w:rFonts w:ascii="Georgia" w:hAnsi="Georgia" w:cs="Georgia"/>
-          <w:color w:val="000000" w:themeColor="text1"/>
-        </w:rPr>
-        <w:t xml:space="preserve">Reader 1: 0.89 </w:t>
-      </w:r>
-      <w:r>
-        <w:rPr>
-          <w:rFonts w:ascii="Georgia" w:hAnsi="Georgia" w:cs="Times"/>
-          <w:color w:val="000000" w:themeColor="text1"/>
-        </w:rPr>
-        <w:t xml:space="preserve">± </w:t>
-      </w:r>
-      <w:r>
-        <w:rPr>
-          <w:rFonts w:ascii="Georgia" w:hAnsi="Georgia" w:cs="Georgia"/>
-          <w:color w:val="000000" w:themeColor="text1"/>
-        </w:rPr>
-        <w:t xml:space="preserve">0.07, 0.91 </w:t>
-      </w:r>
-      <w:r>
-        <w:rPr>
-          <w:rFonts w:ascii="Georgia" w:hAnsi="Georgia" w:cs="Times"/>
-          <w:color w:val="000000" w:themeColor="text1"/>
-        </w:rPr>
-        <w:t xml:space="preserve">± </w:t>
-      </w:r>
-      <w:r>
-        <w:rPr>
-          <w:rFonts w:ascii="Georgia" w:hAnsi="Georgia" w:cs="Georgia"/>
-          <w:color w:val="000000" w:themeColor="text1"/>
-        </w:rPr>
-        <w:t xml:space="preserve">0.06, 0.6 </w:t>
-      </w:r>
-      <w:r>
-        <w:rPr>
-          <w:rFonts w:ascii="Georgia" w:hAnsi="Georgia" w:cs="Times"/>
-          <w:color w:val="000000" w:themeColor="text1"/>
-        </w:rPr>
-        <w:t xml:space="preserve">± </w:t>
-      </w:r>
-      <w:r>
-        <w:rPr>
-          <w:rFonts w:ascii="Georgia" w:hAnsi="Georgia" w:cs="Georgia"/>
-          <w:color w:val="000000" w:themeColor="text1"/>
-        </w:rPr>
-        <w:t xml:space="preserve">0.3; Reader 2: 0.92 </w:t>
-      </w:r>
-      <w:r>
-        <w:rPr>
-          <w:rFonts w:ascii="Georgia" w:hAnsi="Georgia" w:cs="Times"/>
-          <w:color w:val="000000" w:themeColor="text1"/>
-        </w:rPr>
-        <w:t xml:space="preserve">± </w:t>
-      </w:r>
-      <w:r>
-        <w:rPr>
-          <w:rFonts w:ascii="Georgia" w:hAnsi="Georgia" w:cs="Georgia"/>
-          <w:color w:val="000000" w:themeColor="text1"/>
-        </w:rPr>
-        <w:t xml:space="preserve">0.05, 0.94 </w:t>
-      </w:r>
-      <w:r>
-        <w:rPr>
-          <w:rFonts w:ascii="Georgia" w:hAnsi="Georgia" w:cs="Times"/>
-          <w:color w:val="000000" w:themeColor="text1"/>
-        </w:rPr>
-        <w:t xml:space="preserve">± </w:t>
-      </w:r>
-      <w:r>
-        <w:rPr>
-          <w:rFonts w:ascii="Georgia" w:hAnsi="Georgia" w:cs="Georgia"/>
-          <w:color w:val="000000" w:themeColor="text1"/>
-        </w:rPr>
-        <w:t xml:space="preserve">0.04, 0.57 </w:t>
-      </w:r>
-      <w:r>
-        <w:rPr>
-          <w:rFonts w:ascii="Georgia" w:hAnsi="Georgia" w:cs="Times"/>
-          <w:color w:val="000000" w:themeColor="text1"/>
-        </w:rPr>
-        <w:t xml:space="preserve">± </w:t>
-      </w:r>
-      <w:r>
-        <w:rPr>
-          <w:rFonts w:ascii="Georgia" w:hAnsi="Georgia" w:cs="Georgia"/>
-          <w:color w:val="000000" w:themeColor="text1"/>
-        </w:rPr>
-        <w:t xml:space="preserve">0.3; Reader 3: 0.94 </w:t>
-      </w:r>
-      <w:r>
-        <w:rPr>
-          <w:rFonts w:ascii="Georgia" w:hAnsi="Georgia" w:cs="Times"/>
-          <w:color w:val="000000" w:themeColor="text1"/>
-        </w:rPr>
-        <w:t xml:space="preserve">± </w:t>
-      </w:r>
-      <w:r>
-        <w:rPr>
-          <w:rFonts w:ascii="Georgia" w:hAnsi="Georgia" w:cs="Georgia"/>
-          <w:color w:val="000000" w:themeColor="text1"/>
-        </w:rPr>
-        <w:t xml:space="preserve">0.03, 0.96 </w:t>
-      </w:r>
-      <w:r>
-        <w:rPr>
-          <w:rFonts w:ascii="Georgia" w:hAnsi="Georgia" w:cs="Times"/>
-          <w:color w:val="000000" w:themeColor="text1"/>
-        </w:rPr>
-        <w:t xml:space="preserve">± </w:t>
-      </w:r>
-      <w:r>
-        <w:rPr>
-          <w:rFonts w:ascii="Georgia" w:hAnsi="Georgia" w:cs="Georgia"/>
-          <w:color w:val="000000" w:themeColor="text1"/>
-        </w:rPr>
-        <w:t xml:space="preserve">0.03, 0.63 </w:t>
-      </w:r>
-      <w:r>
-        <w:rPr>
-          <w:rFonts w:ascii="Georgia" w:hAnsi="Georgia" w:cs="Times"/>
-          <w:color w:val="000000" w:themeColor="text1"/>
-        </w:rPr>
-        <w:t xml:space="preserve">± </w:t>
-      </w:r>
-      <w:r>
-        <w:rPr>
-          <w:rFonts w:ascii="Georgia" w:hAnsi="Georgia" w:cs="Georgia"/>
-          <w:color w:val="000000" w:themeColor="text1"/>
-        </w:rPr>
-        <w:t xml:space="preserve">0.3; Atropos: 0.92 </w:t>
-      </w:r>
-      <w:r>
-        <w:rPr>
-          <w:rFonts w:ascii="Georgia" w:hAnsi="Georgia" w:cs="Times"/>
-          <w:color w:val="000000" w:themeColor="text1"/>
-        </w:rPr>
-        <w:t xml:space="preserve">± </w:t>
-      </w:r>
-      <w:r>
-        <w:rPr>
-          <w:rFonts w:ascii="Georgia" w:hAnsi="Georgia" w:cs="Georgia"/>
-          <w:color w:val="000000" w:themeColor="text1"/>
-        </w:rPr>
-        <w:t xml:space="preserve">0.03, 0.94 </w:t>
-      </w:r>
-      <w:r>
-        <w:rPr>
-          <w:rFonts w:ascii="Georgia" w:hAnsi="Georgia" w:cs="Times"/>
-          <w:color w:val="000000" w:themeColor="text1"/>
-        </w:rPr>
-        <w:t xml:space="preserve">± </w:t>
-      </w:r>
-      <w:r>
-        <w:rPr>
-          <w:rFonts w:ascii="Georgia" w:hAnsi="Georgia" w:cs="Georgia"/>
-          <w:color w:val="000000" w:themeColor="text1"/>
-        </w:rPr>
-        <w:t xml:space="preserve">0.03, 0.71 </w:t>
-      </w:r>
-      <w:r>
-        <w:rPr>
-          <w:rFonts w:ascii="Georgia" w:hAnsi="Georgia" w:cs="Times"/>
-          <w:color w:val="000000" w:themeColor="text1"/>
-        </w:rPr>
-        <w:t xml:space="preserve">± </w:t>
-      </w:r>
-      <w:r>
-        <w:rPr>
-          <w:rFonts w:ascii="Georgia" w:hAnsi="Georgia" w:cs="Georgia"/>
-          <w:color w:val="000000" w:themeColor="text1"/>
-        </w:rPr>
-        <w:t xml:space="preserve">0.3; and U-net: 0.94 </w:t>
-      </w:r>
-      <w:r>
-        <w:rPr>
-          <w:rFonts w:ascii="Georgia" w:hAnsi="Georgia" w:cs="Times"/>
-          <w:color w:val="000000" w:themeColor="text1"/>
-        </w:rPr>
-        <w:t xml:space="preserve">± </w:t>
-      </w:r>
-      <w:r>
-        <w:rPr>
-          <w:rFonts w:ascii="Georgia" w:hAnsi="Georgia" w:cs="Georgia"/>
-          <w:color w:val="000000" w:themeColor="text1"/>
-        </w:rPr>
-        <w:t xml:space="preserve">0.03, 0.96 </w:t>
-      </w:r>
-      <w:r>
-        <w:rPr>
-          <w:rFonts w:ascii="Georgia" w:hAnsi="Georgia" w:cs="Times"/>
-          <w:color w:val="000000" w:themeColor="text1"/>
-        </w:rPr>
-        <w:t xml:space="preserve">± </w:t>
-      </w:r>
-      <w:r>
-        <w:rPr>
-          <w:rFonts w:ascii="Georgia" w:hAnsi="Georgia" w:cs="Georgia"/>
-          <w:color w:val="000000" w:themeColor="text1"/>
-        </w:rPr>
-        <w:t xml:space="preserve">0.03, 0.70 </w:t>
-      </w:r>
-      <w:r>
-        <w:rPr>
-          <w:rFonts w:ascii="Georgia" w:hAnsi="Georgia" w:cs="Times"/>
-          <w:color w:val="000000" w:themeColor="text1"/>
-        </w:rPr>
-        <w:t xml:space="preserve">± </w:t>
-      </w:r>
-      <w:r>
-        <w:rPr>
-          <w:rFonts w:ascii="Georgia" w:hAnsi="Georgia" w:cs="Georgia"/>
-          <w:color w:val="000000" w:themeColor="text1"/>
-        </w:rPr>
-        <w:t xml:space="preserve">0.3. Computational time for processing was slightly less than a minute per subject for Atropos, between 30–45 for the human readers, and less than a second for the U-net model. </w:t>
+        <w:t xml:space="preserve">example, how does the performance of the various methods translate into utility as an imaging biomarker for lung function? </w:t>
       </w:r>
     </w:p>
     <w:p>
@@ -5162,71 +5079,6 @@
         <w:spacing w:after="240" w:line="360" w:lineRule="auto"/>
         <w:jc w:val="both"/>
         <w:rPr>
-          <w:rFonts w:ascii="Georgia" w:hAnsi="Georgia" w:cs="Times"/>
-          <w:color w:val="000000" w:themeColor="text1"/>
-        </w:rPr>
-      </w:pPr>
-      <w:r>
-        <w:rPr>
-          <w:rFonts w:ascii="Georgia" w:hAnsi="Georgia" w:cs="Georgia"/>
-          <w:b/>
-          <w:bCs/>
-          <w:color w:val="000000" w:themeColor="text1"/>
-        </w:rPr>
-        <w:t xml:space="preserve">DISCUSSION </w:t>
-      </w:r>
-    </w:p>
-    <w:p>
-      <w:pPr>
-        <w:widowControl w:val="0"/>
-        <w:autoSpaceDE w:val="0"/>
-        <w:autoSpaceDN w:val="0"/>
-        <w:adjustRightInd w:val="0"/>
-        <w:spacing w:after="240" w:line="360" w:lineRule="auto"/>
-        <w:jc w:val="both"/>
-        <w:rPr>
-          <w:rFonts w:ascii="Georgia" w:hAnsi="Georgia" w:cs="Times"/>
-          <w:color w:val="000000" w:themeColor="text1"/>
-        </w:rPr>
-      </w:pPr>
-      <w:r>
-        <w:rPr>
-          <w:rFonts w:ascii="Georgia" w:hAnsi="Georgia" w:cs="Georgia"/>
-          <w:color w:val="000000" w:themeColor="text1"/>
-        </w:rPr>
-        <w:t xml:space="preserve">Significant progress has been made from earlier quantification approaches in which human labelers manually identified areas of poor ventilation or applied simple thresholding techniques. More sophisticated automated and semi-automated techniques have advanced our ability to investigate the use of hyperpolarized gas imaging as quantitative image-based biomarkers. Deep learning techniques can further enhance these methodologies by potentially increasing accuracy, generalizability, and computational efficiency. In this work, we provided a deep learning framework for segmentation of structural and functional lung MRI for quantification of ventilation. This framework is based on the U-net architecture and implemented using the Keras API available through the R statistical project. </w:t>
-      </w:r>
-    </w:p>
-    <w:p>
-      <w:pPr>
-        <w:widowControl w:val="0"/>
-        <w:autoSpaceDE w:val="0"/>
-        <w:autoSpaceDN w:val="0"/>
-        <w:adjustRightInd w:val="0"/>
-        <w:spacing w:after="240" w:line="360" w:lineRule="auto"/>
-        <w:jc w:val="both"/>
-        <w:rPr>
-          <w:rFonts w:ascii="Georgia" w:hAnsi="Georgia" w:cs="Times"/>
-          <w:color w:val="000000" w:themeColor="text1"/>
-        </w:rPr>
-      </w:pPr>
-      <w:r>
-        <w:rPr>
-          <w:rFonts w:ascii="Georgia" w:hAnsi="Georgia" w:cs="Georgia"/>
-          <w:color w:val="000000" w:themeColor="text1"/>
-        </w:rPr>
-        <w:t xml:space="preserve">There are several limitations to the proposed framework. The most obvious is that it only leverages the full 3-D nature of the image data collected for the proton segmentation. The trained models for ventilation image segmentation were based on 2-D coronal slices and therefore subsequent prediction is limited to those views. Even though good results were achieved in this study, even better results might be achieved by training 3-D models for the latter. Also, evaluative comparison was made using manually-refined segmentations which is certainly useful but additional evaluations using various clinical measures would also be helpful in determining the relative utility of various segmentation approaches. For example, how does the performance of the various methods translate into utility as an imaging biomarker for lung function? </w:t>
-      </w:r>
-    </w:p>
-    <w:p>
-      <w:pPr>
-        <w:widowControl w:val="0"/>
-        <w:autoSpaceDE w:val="0"/>
-        <w:autoSpaceDN w:val="0"/>
-        <w:adjustRightInd w:val="0"/>
-        <w:spacing w:after="240" w:line="360" w:lineRule="auto"/>
-        <w:jc w:val="both"/>
-        <w:rPr>
           <w:rFonts w:ascii="Times" w:hAnsi="Times" w:cs="Times"/>
           <w:color w:val="000000" w:themeColor="text1"/>
         </w:rPr>
@@ -5236,29 +5088,14 @@
           <w:rFonts w:ascii="Georgia" w:hAnsi="Georgia" w:cs="Georgia"/>
           <w:color w:val="000000" w:themeColor="text1"/>
         </w:rPr>
-        <w:t>The template-based data augmentation strategy follows the generic observation in [48] where constrained augmentation to plausible data instances enhances perfor</w:t>
-      </w:r>
-      <w:r>
-        <w:rPr>
-          <w:rFonts w:ascii="Georgia" w:hAnsi="Georgia" w:cs="Georgia"/>
-          <w:color w:val="000000" w:themeColor="text1"/>
-        </w:rPr>
-        <w:t>mance over generic data augmen</w:t>
-      </w:r>
-      <w:r>
-        <w:rPr>
-          <w:rFonts w:ascii="Georgia" w:hAnsi="Georgia" w:cs="Georgia"/>
-          <w:color w:val="000000" w:themeColor="text1"/>
-        </w:rPr>
-        <w:t xml:space="preserve">tation. Although we find the presented framework to be generally </w:t>
-      </w:r>
-      <w:r>
-        <w:rPr>
-          <w:rFonts w:ascii="Georgia" w:hAnsi="Georgia" w:cs="Georgia"/>
-          <w:color w:val="000000" w:themeColor="text1"/>
-        </w:rPr>
-        <w:lastRenderedPageBreak/>
-        <w:t xml:space="preserve">useful for model training, further enhancements could increase utility. A template-based approach for </w:t>
+        <w:t xml:space="preserve">The template-based data augmentation strategy follows the generic observation in [48] where constrained augmentation to plausible data instances enhances performance over generic data augmentation. </w:t>
+      </w:r>
+      <w:r>
+        <w:rPr>
+          <w:rFonts w:ascii="Georgia" w:hAnsi="Georgia" w:cs="Georgia"/>
+          <w:color w:val="000000" w:themeColor="text1"/>
+        </w:rPr>
+        <w:t xml:space="preserve">Although we find the presented framework to be generally useful for model training, further enhancements could increase utility. A template-based approach for </w:t>
       </w:r>
       <w:r>
         <w:rPr>
@@ -5274,28 +5111,7 @@
           <w:rFonts w:ascii="Georgia" w:hAnsi="Georgia" w:cs="Georgia"/>
           <w:color w:val="000000" w:themeColor="text1"/>
         </w:rPr>
-        <w:t>sampling of the pop</w:t>
-      </w:r>
-      <w:r>
-        <w:rPr>
-          <w:rFonts w:ascii="Georgia" w:hAnsi="Georgia" w:cs="Georgia"/>
-          <w:color w:val="000000" w:themeColor="text1"/>
-        </w:rPr>
-        <w:t>ulation shape distribution could provide a potentially unlimited source o</w:t>
-      </w:r>
-      <w:r>
-        <w:rPr>
-          <w:rFonts w:ascii="Georgia" w:hAnsi="Georgia" w:cs="Georgia"/>
-          <w:color w:val="000000" w:themeColor="text1"/>
-        </w:rPr>
-        <w:t>f data for training. Also, fur</w:t>
-      </w:r>
-      <w:r>
-        <w:rPr>
-          <w:rFonts w:ascii="Georgia" w:hAnsi="Georgia" w:cs="Georgia"/>
-          <w:color w:val="000000" w:themeColor="text1"/>
-        </w:rPr>
-        <w:t xml:space="preserve">ther evaluation needs to be conducted to determine the performance bounds of these augmentation strategies (not just template-based) for a variety of medical imaging applications. </w:t>
+        <w:t xml:space="preserve">sampling of the population shape distribution could provide additional data for training beyond that provided by the discrete sampling approach proposed. Also, further evaluation needs to be conducted to determine the performance bounds of these augmentation strategies (not just template-based) for a variety of medical imaging applications. </w:t>
       </w:r>
     </w:p>
     <w:p>
@@ -5337,7 +5153,15 @@
           <w:rFonts w:ascii="Georgia" w:hAnsi="Georgia" w:cs="Georgia"/>
           <w:color w:val="000000" w:themeColor="text1"/>
         </w:rPr>
-        <w:t xml:space="preserve">Future research will certainly look into these issues as potential improvements to the existing framework. As a surrogate for full 3-D models, we are looking into developing additional 2-D U-net models for the axial and sagittal views. Since slice-by-slice processing is computationally efficient in the deep learning paradigm, we can process 3-D images along the three canonical axes and combined the results for increased accuracy. More broadly, it would be of potential interest to investigate the use of image classification techniques (e.g., VGG [17]) for classifying lung disease phenotype directly from the images. More immediate benefits could result from augmenting the limited, single-site data set used in this work to include data contributed from other groups which could translate into more robust models. Additionally, as the U-net architecture is application-agnostic, investigators can apply the contributions discussed in this work to their own data, such as lung CT. </w:t>
+        <w:t xml:space="preserve">Future research will certainly look into these issues as potential improvements to the existing framework. As a surrogate for full 3-D models, we are looking into developing additional 2-D U-net models for the axial and sagittal views. Since slice-by-slice processing is computationally efficient in the deep learning paradigm, we can process 3-D images along the three canonical axes and combined the results for increased accuracy. More broadly, it would be of potential interest to investigate the use of image classification techniques (e.g., VGG [17]) for classifying lung disease phenotype directly from the images. More immediate benefits could result from augmenting the limited, single-site data set used in this work to include data contributed from other groups which could </w:t>
+      </w:r>
+      <w:r>
+        <w:rPr>
+          <w:rFonts w:ascii="Georgia" w:hAnsi="Georgia" w:cs="Georgia"/>
+          <w:color w:val="000000" w:themeColor="text1"/>
+        </w:rPr>
+        <w:lastRenderedPageBreak/>
+        <w:t xml:space="preserve">translate into more robust models. Additionally, as the U-net architecture is application-agnostic, investigators can apply the contributions discussed in this work to their own data, such as lung CT. </w:t>
       </w:r>
     </w:p>
     <w:p>
@@ -5364,6 +5188,240 @@
         <w:jc w:val="both"/>
         <w:rPr>
           <w:rFonts w:ascii="Georgia" w:hAnsi="Georgia" w:cs="Times"/>
+          <w:color w:val="000000" w:themeColor="text1"/>
+        </w:rPr>
+      </w:pPr>
+    </w:p>
+    <w:p>
+      <w:pPr>
+        <w:widowControl w:val="0"/>
+        <w:autoSpaceDE w:val="0"/>
+        <w:autoSpaceDN w:val="0"/>
+        <w:adjustRightInd w:val="0"/>
+        <w:spacing w:after="240" w:line="360" w:lineRule="auto"/>
+        <w:jc w:val="both"/>
+        <w:rPr>
+          <w:rFonts w:ascii="Georgia" w:hAnsi="Georgia" w:cs="Times"/>
+          <w:color w:val="000000" w:themeColor="text1"/>
+        </w:rPr>
+      </w:pPr>
+    </w:p>
+    <w:p>
+      <w:pPr>
+        <w:widowControl w:val="0"/>
+        <w:autoSpaceDE w:val="0"/>
+        <w:autoSpaceDN w:val="0"/>
+        <w:adjustRightInd w:val="0"/>
+        <w:spacing w:after="240" w:line="360" w:lineRule="auto"/>
+        <w:jc w:val="both"/>
+        <w:rPr>
+          <w:rFonts w:ascii="Georgia" w:hAnsi="Georgia" w:cs="Times"/>
+          <w:color w:val="000000" w:themeColor="text1"/>
+        </w:rPr>
+      </w:pPr>
+    </w:p>
+    <w:p>
+      <w:pPr>
+        <w:widowControl w:val="0"/>
+        <w:autoSpaceDE w:val="0"/>
+        <w:autoSpaceDN w:val="0"/>
+        <w:adjustRightInd w:val="0"/>
+        <w:spacing w:after="240" w:line="360" w:lineRule="auto"/>
+        <w:jc w:val="both"/>
+        <w:rPr>
+          <w:rFonts w:ascii="Georgia" w:hAnsi="Georgia" w:cs="Times"/>
+          <w:color w:val="000000" w:themeColor="text1"/>
+        </w:rPr>
+      </w:pPr>
+    </w:p>
+    <w:p>
+      <w:pPr>
+        <w:widowControl w:val="0"/>
+        <w:autoSpaceDE w:val="0"/>
+        <w:autoSpaceDN w:val="0"/>
+        <w:adjustRightInd w:val="0"/>
+        <w:spacing w:after="240" w:line="360" w:lineRule="auto"/>
+        <w:jc w:val="both"/>
+        <w:rPr>
+          <w:rFonts w:ascii="Georgia" w:hAnsi="Georgia" w:cs="Times"/>
+          <w:color w:val="000000" w:themeColor="text1"/>
+        </w:rPr>
+      </w:pPr>
+    </w:p>
+    <w:p>
+      <w:pPr>
+        <w:widowControl w:val="0"/>
+        <w:autoSpaceDE w:val="0"/>
+        <w:autoSpaceDN w:val="0"/>
+        <w:adjustRightInd w:val="0"/>
+        <w:spacing w:after="240" w:line="360" w:lineRule="auto"/>
+        <w:jc w:val="both"/>
+        <w:rPr>
+          <w:rFonts w:ascii="Georgia" w:hAnsi="Georgia" w:cs="Times"/>
+          <w:color w:val="000000" w:themeColor="text1"/>
+        </w:rPr>
+      </w:pPr>
+    </w:p>
+    <w:p>
+      <w:pPr>
+        <w:widowControl w:val="0"/>
+        <w:autoSpaceDE w:val="0"/>
+        <w:autoSpaceDN w:val="0"/>
+        <w:adjustRightInd w:val="0"/>
+        <w:spacing w:after="240" w:line="360" w:lineRule="auto"/>
+        <w:jc w:val="both"/>
+        <w:rPr>
+          <w:rFonts w:ascii="Georgia" w:hAnsi="Georgia" w:cs="Times"/>
+          <w:color w:val="000000" w:themeColor="text1"/>
+        </w:rPr>
+      </w:pPr>
+    </w:p>
+    <w:p>
+      <w:pPr>
+        <w:widowControl w:val="0"/>
+        <w:autoSpaceDE w:val="0"/>
+        <w:autoSpaceDN w:val="0"/>
+        <w:adjustRightInd w:val="0"/>
+        <w:spacing w:after="240" w:line="360" w:lineRule="auto"/>
+        <w:jc w:val="both"/>
+        <w:rPr>
+          <w:rFonts w:ascii="Georgia" w:hAnsi="Georgia" w:cs="Times"/>
+          <w:color w:val="000000" w:themeColor="text1"/>
+        </w:rPr>
+      </w:pPr>
+    </w:p>
+    <w:p>
+      <w:pPr>
+        <w:widowControl w:val="0"/>
+        <w:autoSpaceDE w:val="0"/>
+        <w:autoSpaceDN w:val="0"/>
+        <w:adjustRightInd w:val="0"/>
+        <w:spacing w:after="240" w:line="360" w:lineRule="auto"/>
+        <w:jc w:val="both"/>
+        <w:rPr>
+          <w:rFonts w:ascii="Georgia" w:hAnsi="Georgia" w:cs="Times"/>
+          <w:color w:val="000000" w:themeColor="text1"/>
+        </w:rPr>
+      </w:pPr>
+    </w:p>
+    <w:p>
+      <w:pPr>
+        <w:widowControl w:val="0"/>
+        <w:autoSpaceDE w:val="0"/>
+        <w:autoSpaceDN w:val="0"/>
+        <w:adjustRightInd w:val="0"/>
+        <w:spacing w:after="240" w:line="360" w:lineRule="auto"/>
+        <w:jc w:val="both"/>
+        <w:rPr>
+          <w:rFonts w:ascii="Georgia" w:hAnsi="Georgia" w:cs="Times"/>
+          <w:color w:val="000000" w:themeColor="text1"/>
+        </w:rPr>
+      </w:pPr>
+    </w:p>
+    <w:p>
+      <w:pPr>
+        <w:widowControl w:val="0"/>
+        <w:autoSpaceDE w:val="0"/>
+        <w:autoSpaceDN w:val="0"/>
+        <w:adjustRightInd w:val="0"/>
+        <w:spacing w:after="240" w:line="360" w:lineRule="auto"/>
+        <w:jc w:val="both"/>
+        <w:rPr>
+          <w:rFonts w:ascii="Georgia" w:hAnsi="Georgia" w:cs="Times"/>
+          <w:color w:val="000000" w:themeColor="text1"/>
+        </w:rPr>
+      </w:pPr>
+    </w:p>
+    <w:p>
+      <w:pPr>
+        <w:widowControl w:val="0"/>
+        <w:autoSpaceDE w:val="0"/>
+        <w:autoSpaceDN w:val="0"/>
+        <w:adjustRightInd w:val="0"/>
+        <w:spacing w:after="240" w:line="360" w:lineRule="auto"/>
+        <w:jc w:val="both"/>
+        <w:rPr>
+          <w:rFonts w:ascii="Georgia" w:hAnsi="Georgia" w:cs="Times"/>
+          <w:color w:val="000000" w:themeColor="text1"/>
+        </w:rPr>
+      </w:pPr>
+    </w:p>
+    <w:p>
+      <w:pPr>
+        <w:widowControl w:val="0"/>
+        <w:autoSpaceDE w:val="0"/>
+        <w:autoSpaceDN w:val="0"/>
+        <w:adjustRightInd w:val="0"/>
+        <w:spacing w:after="240" w:line="360" w:lineRule="auto"/>
+        <w:jc w:val="both"/>
+        <w:rPr>
+          <w:rFonts w:ascii="Georgia" w:hAnsi="Georgia" w:cs="Georgia"/>
+          <w:b/>
+          <w:bCs/>
+          <w:color w:val="000000" w:themeColor="text1"/>
+        </w:rPr>
+      </w:pPr>
+    </w:p>
+    <w:p>
+      <w:pPr>
+        <w:widowControl w:val="0"/>
+        <w:autoSpaceDE w:val="0"/>
+        <w:autoSpaceDN w:val="0"/>
+        <w:adjustRightInd w:val="0"/>
+        <w:spacing w:after="240" w:line="360" w:lineRule="auto"/>
+        <w:jc w:val="both"/>
+        <w:rPr>
+          <w:rFonts w:ascii="Georgia" w:hAnsi="Georgia" w:cs="Georgia"/>
+          <w:b/>
+          <w:bCs/>
+          <w:color w:val="000000" w:themeColor="text1"/>
+        </w:rPr>
+      </w:pPr>
+    </w:p>
+    <w:p>
+      <w:pPr>
+        <w:widowControl w:val="0"/>
+        <w:autoSpaceDE w:val="0"/>
+        <w:autoSpaceDN w:val="0"/>
+        <w:adjustRightInd w:val="0"/>
+        <w:spacing w:after="240" w:line="360" w:lineRule="auto"/>
+        <w:jc w:val="both"/>
+        <w:rPr>
+          <w:rFonts w:ascii="Georgia" w:hAnsi="Georgia" w:cs="Georgia"/>
+          <w:b/>
+          <w:bCs/>
+          <w:color w:val="000000" w:themeColor="text1"/>
+        </w:rPr>
+      </w:pPr>
+    </w:p>
+    <w:p>
+      <w:pPr>
+        <w:widowControl w:val="0"/>
+        <w:autoSpaceDE w:val="0"/>
+        <w:autoSpaceDN w:val="0"/>
+        <w:adjustRightInd w:val="0"/>
+        <w:spacing w:after="240" w:line="360" w:lineRule="auto"/>
+        <w:jc w:val="both"/>
+        <w:rPr>
+          <w:rFonts w:ascii="Georgia" w:hAnsi="Georgia" w:cs="Georgia"/>
+          <w:b/>
+          <w:bCs/>
+          <w:color w:val="000000" w:themeColor="text1"/>
+        </w:rPr>
+      </w:pPr>
+    </w:p>
+    <w:p>
+      <w:pPr>
+        <w:widowControl w:val="0"/>
+        <w:autoSpaceDE w:val="0"/>
+        <w:autoSpaceDN w:val="0"/>
+        <w:adjustRightInd w:val="0"/>
+        <w:spacing w:after="240" w:line="360" w:lineRule="auto"/>
+        <w:jc w:val="both"/>
+        <w:rPr>
+          <w:rFonts w:ascii="Georgia" w:hAnsi="Georgia" w:cs="Georgia"/>
+          <w:b/>
+          <w:bCs/>
           <w:color w:val="000000" w:themeColor="text1"/>
         </w:rPr>
       </w:pPr>
@@ -5475,7 +5533,7 @@
           <w:color w:val="000000" w:themeColor="text1"/>
         </w:rPr>
       </w:pPr>
-      <w:bookmarkStart w:id="1" w:name="references"/>
+      <w:bookmarkStart w:id="0" w:name="references"/>
     </w:p>
     <w:p>
       <w:pPr>
@@ -5544,6 +5602,8 @@
           <w:color w:val="000000" w:themeColor="text1"/>
         </w:rPr>
       </w:pPr>
+      <w:bookmarkStart w:id="1" w:name="_GoBack"/>
+      <w:bookmarkEnd w:id="1"/>
     </w:p>
     <w:p>
       <w:pPr>
@@ -5595,7 +5655,7 @@
         </w:rPr>
         <w:t>REFERENCES</w:t>
       </w:r>
-      <w:bookmarkEnd w:id="1"/>
+      <w:bookmarkEnd w:id="0"/>
     </w:p>
     <w:p>
       <w:pPr>
@@ -5707,16 +5767,7 @@
           <w:bCs/>
           <w:color w:val="000000" w:themeColor="text1"/>
         </w:rPr>
-        <w:t>Hyperpolarized Gas MR Imag</w:t>
-      </w:r>
-      <w:r>
-        <w:rPr>
-          <w:rFonts w:ascii="Georgia" w:hAnsi="Georgia" w:cs="Georgia"/>
-          <w:b/>
-          <w:bCs/>
-          <w:color w:val="000000" w:themeColor="text1"/>
-        </w:rPr>
-        <w:t>ing: Technique and Applications</w:t>
+        <w:t>Hyperpolarized Gas MR Imaging: Technique and Applications</w:t>
       </w:r>
       <w:r>
         <w:rPr>
@@ -5964,25 +6015,7 @@
           <w:bCs/>
           <w:color w:val="000000" w:themeColor="text1"/>
         </w:rPr>
-        <w:t xml:space="preserve"> Ventilation Defects Used to Predict Pulmonar</w:t>
-      </w:r>
-      <w:r>
-        <w:rPr>
-          <w:rFonts w:ascii="Georgia" w:hAnsi="Georgia" w:cs="Georgia"/>
-          <w:b/>
-          <w:bCs/>
-          <w:color w:val="000000" w:themeColor="text1"/>
-        </w:rPr>
-        <w:t>y Exacerbations in Mild to Mod</w:t>
-      </w:r>
-      <w:r>
-        <w:rPr>
-          <w:rFonts w:ascii="Georgia" w:hAnsi="Georgia" w:cs="Georgia"/>
-          <w:b/>
-          <w:bCs/>
-          <w:color w:val="000000" w:themeColor="text1"/>
-        </w:rPr>
-        <w:t>erate Chronic Obstructive Pulmonary Disease</w:t>
+        <w:t xml:space="preserve"> Ventilation Defects Used to Predict Pulmonary Exacerbations in Mild to Moderate Chronic Obstructive Pulmonary Disease</w:t>
       </w:r>
       <w:r>
         <w:rPr>
@@ -6035,25 +6068,7 @@
           <w:bCs/>
           <w:color w:val="000000" w:themeColor="text1"/>
         </w:rPr>
-        <w:t>Clini</w:t>
-      </w:r>
-      <w:r>
-        <w:rPr>
-          <w:rFonts w:ascii="Georgia" w:hAnsi="Georgia" w:cs="Georgia"/>
-          <w:b/>
-          <w:bCs/>
-          <w:color w:val="000000" w:themeColor="text1"/>
-        </w:rPr>
-        <w:t>cal Correlates of Lung Ventila</w:t>
-      </w:r>
-      <w:r>
-        <w:rPr>
-          <w:rFonts w:ascii="Georgia" w:hAnsi="Georgia" w:cs="Georgia"/>
-          <w:b/>
-          <w:bCs/>
-          <w:color w:val="000000" w:themeColor="text1"/>
-        </w:rPr>
-        <w:t>tion Defects in Asthmatic Children</w:t>
+        <w:t>Clinical Correlates of Lung Ventilation Defects in Asthmatic Children</w:t>
       </w:r>
       <w:r>
         <w:rPr>
@@ -6457,25 +6472,7 @@
           <w:bCs/>
           <w:color w:val="000000" w:themeColor="text1"/>
         </w:rPr>
-        <w:t>Spatial Fuzzy c-Means Thresholding for Semiautomated Cal</w:t>
-      </w:r>
-      <w:r>
-        <w:rPr>
-          <w:rFonts w:ascii="Georgia" w:hAnsi="Georgia" w:cs="Georgia"/>
-          <w:b/>
-          <w:bCs/>
-          <w:color w:val="000000" w:themeColor="text1"/>
-        </w:rPr>
-        <w:t>culation of Percentage Lung Ven</w:t>
-      </w:r>
-      <w:r>
-        <w:rPr>
-          <w:rFonts w:ascii="Georgia" w:hAnsi="Georgia" w:cs="Georgia"/>
-          <w:b/>
-          <w:bCs/>
-          <w:color w:val="000000" w:themeColor="text1"/>
-        </w:rPr>
-        <w:t>tilated Volume from Hyperpolarized Gas and 1 H MRI</w:t>
+        <w:t>Spatial Fuzzy c-Means Thresholding for Semiautomated Calculation of Percentage Lung Ventilated Volume from Hyperpolarized Gas and 1 H MRI</w:t>
       </w:r>
       <w:r>
         <w:rPr>
@@ -6650,25 +6647,7 @@
           <w:bCs/>
           <w:color w:val="000000" w:themeColor="text1"/>
         </w:rPr>
-        <w:t>Image</w:t>
-      </w:r>
-      <w:r>
-        <w:rPr>
-          <w:rFonts w:ascii="Georgia" w:hAnsi="Georgia" w:cs="Georgia"/>
-          <w:b/>
-          <w:bCs/>
-          <w:color w:val="000000" w:themeColor="text1"/>
-        </w:rPr>
-        <w:t>Net Large Scale Visual Recogni</w:t>
-      </w:r>
-      <w:r>
-        <w:rPr>
-          <w:rFonts w:ascii="Georgia" w:hAnsi="Georgia" w:cs="Georgia"/>
-          <w:b/>
-          <w:bCs/>
-          <w:color w:val="000000" w:themeColor="text1"/>
-        </w:rPr>
-        <w:t>tion Challenge</w:t>
+        <w:t>ImageNet Large Scale Visual Recognition Challenge</w:t>
       </w:r>
       <w:r>
         <w:rPr>
@@ -6774,25 +6753,7 @@
           <w:bCs/>
           <w:color w:val="000000" w:themeColor="text1"/>
         </w:rPr>
-        <w:t>Very Deep Convolutional Networks for Large-Scale</w:t>
-      </w:r>
-      <w:r>
-        <w:rPr>
-          <w:rFonts w:ascii="Georgia" w:hAnsi="Georgia" w:cs="Georgia"/>
-          <w:b/>
-          <w:bCs/>
-          <w:color w:val="000000" w:themeColor="text1"/>
-        </w:rPr>
-        <w:t xml:space="preserve"> </w:t>
-      </w:r>
-      <w:r>
-        <w:rPr>
-          <w:rFonts w:ascii="Georgia" w:hAnsi="Georgia" w:cs="Georgia"/>
-          <w:b/>
-          <w:bCs/>
-          <w:color w:val="000000" w:themeColor="text1"/>
-        </w:rPr>
-        <w:t>Image Recognition</w:t>
+        <w:t>Very Deep Convolutional Networks for Large-Scale Image Recognition</w:t>
       </w:r>
       <w:r>
         <w:rPr>
@@ -7143,25 +7104,7 @@
           <w:bCs/>
           <w:color w:val="000000" w:themeColor="text1"/>
         </w:rPr>
-        <w:t>U-Net: Conv</w:t>
-      </w:r>
-      <w:r>
-        <w:rPr>
-          <w:rFonts w:ascii="Georgia" w:hAnsi="Georgia" w:cs="Georgia"/>
-          <w:b/>
-          <w:bCs/>
-          <w:color w:val="000000" w:themeColor="text1"/>
-        </w:rPr>
-        <w:t>olutional Networks for Biomedi</w:t>
-      </w:r>
-      <w:r>
-        <w:rPr>
-          <w:rFonts w:ascii="Georgia" w:hAnsi="Georgia" w:cs="Georgia"/>
-          <w:b/>
-          <w:bCs/>
-          <w:color w:val="000000" w:themeColor="text1"/>
-        </w:rPr>
-        <w:t>cal Image Segmentation</w:t>
+        <w:t>U-Net: Convolutional Networks for Biomedical Image Segmentation</w:t>
       </w:r>
       <w:r>
         <w:rPr>
@@ -7285,25 +7228,7 @@
           <w:bCs/>
           <w:color w:val="000000" w:themeColor="text1"/>
         </w:rPr>
-        <w:t>Improving Deep Learni</w:t>
-      </w:r>
-      <w:r>
-        <w:rPr>
-          <w:rFonts w:ascii="Georgia" w:hAnsi="Georgia" w:cs="Georgia"/>
-          <w:b/>
-          <w:bCs/>
-          <w:color w:val="000000" w:themeColor="text1"/>
-        </w:rPr>
-        <w:t>ng Using Generic Data Augmenta</w:t>
-      </w:r>
-      <w:r>
-        <w:rPr>
-          <w:rFonts w:ascii="Georgia" w:hAnsi="Georgia" w:cs="Georgia"/>
-          <w:b/>
-          <w:bCs/>
-          <w:color w:val="000000" w:themeColor="text1"/>
-        </w:rPr>
-        <w:t>tion</w:t>
+        <w:t>Improving Deep Learning Using Generic Data Augmentation</w:t>
       </w:r>
       <w:r>
         <w:rPr>
@@ -7435,16 +7360,7 @@
           <w:iCs/>
           <w:color w:val="000000" w:themeColor="text1"/>
         </w:rPr>
-        <w:t>Neu</w:t>
-      </w:r>
-      <w:r>
-        <w:rPr>
-          <w:rFonts w:ascii="Georgia" w:hAnsi="Georgia" w:cs="Georgia"/>
-          <w:i/>
-          <w:iCs/>
-          <w:color w:val="000000" w:themeColor="text1"/>
-        </w:rPr>
-        <w:t xml:space="preserve">roimage </w:t>
+        <w:t xml:space="preserve">Neuroimage </w:t>
       </w:r>
       <w:r>
         <w:rPr>

</xml_diff>